<commit_message>
Finished Manual and Analysis
</commit_message>
<xml_diff>
--- a/Manual_and_Analysis.docx
+++ b/Manual_and_Analysis.docx
@@ -291,6 +291,117 @@
           <w:szCs w:val="28"/>
         </w:rPr>
       </w:pPr>
+    </w:p>
+    <w:p>
+      <w:pPr>
+        <w:rPr>
+          <w:rFonts w:ascii="Times New Roman" w:hAnsi="Times New Roman" w:cs="Times New Roman"/>
+          <w:sz w:val="28"/>
+          <w:szCs w:val="28"/>
+        </w:rPr>
+      </w:pPr>
+    </w:p>
+    <w:p>
+      <w:pPr>
+        <w:rPr>
+          <w:rFonts w:ascii="Times New Roman" w:hAnsi="Times New Roman" w:cs="Times New Roman"/>
+          <w:sz w:val="28"/>
+          <w:szCs w:val="28"/>
+        </w:rPr>
+      </w:pPr>
+    </w:p>
+    <w:p>
+      <w:pPr>
+        <w:rPr>
+          <w:rFonts w:ascii="Times New Roman" w:hAnsi="Times New Roman" w:cs="Times New Roman"/>
+          <w:sz w:val="28"/>
+          <w:szCs w:val="28"/>
+        </w:rPr>
+      </w:pPr>
+      <w:r>
+        <w:rPr>
+          <w:rFonts w:ascii="Times New Roman" w:hAnsi="Times New Roman" w:cs="Times New Roman"/>
+          <w:sz w:val="28"/>
+          <w:szCs w:val="28"/>
+        </w:rPr>
+        <w:t>Analysis …</w:t>
+      </w:r>
+      <w:r>
+        <w:rPr>
+          <w:rFonts w:ascii="Times New Roman" w:hAnsi="Times New Roman" w:cs="Times New Roman"/>
+          <w:sz w:val="28"/>
+          <w:szCs w:val="28"/>
+        </w:rPr>
+        <w:t>……………………………………………………</w:t>
+      </w:r>
+      <w:r>
+        <w:rPr>
+          <w:rFonts w:ascii="Times New Roman" w:hAnsi="Times New Roman" w:cs="Times New Roman"/>
+          <w:sz w:val="28"/>
+          <w:szCs w:val="28"/>
+        </w:rPr>
+        <w:t>………………</w:t>
+      </w:r>
+      <w:r>
+        <w:rPr>
+          <w:rFonts w:ascii="Times New Roman" w:hAnsi="Times New Roman" w:cs="Times New Roman"/>
+          <w:sz w:val="28"/>
+          <w:szCs w:val="28"/>
+        </w:rPr>
+        <w:t xml:space="preserve">   </w:t>
+      </w:r>
+      <w:r>
+        <w:rPr>
+          <w:rFonts w:ascii="Times New Roman" w:hAnsi="Times New Roman" w:cs="Times New Roman"/>
+          <w:sz w:val="28"/>
+          <w:szCs w:val="28"/>
+        </w:rPr>
+        <w:t xml:space="preserve"> 3</w:t>
+      </w:r>
+    </w:p>
+    <w:p>
+      <w:pPr>
+        <w:rPr>
+          <w:rFonts w:ascii="Times New Roman" w:hAnsi="Times New Roman" w:cs="Times New Roman"/>
+          <w:sz w:val="28"/>
+          <w:szCs w:val="28"/>
+        </w:rPr>
+      </w:pPr>
+    </w:p>
+    <w:p>
+      <w:pPr>
+        <w:rPr>
+          <w:rFonts w:ascii="Times New Roman" w:hAnsi="Times New Roman" w:cs="Times New Roman"/>
+          <w:sz w:val="28"/>
+          <w:szCs w:val="28"/>
+        </w:rPr>
+      </w:pPr>
+    </w:p>
+    <w:p>
+      <w:pPr>
+        <w:rPr>
+          <w:rFonts w:ascii="Times New Roman" w:hAnsi="Times New Roman" w:cs="Times New Roman"/>
+          <w:sz w:val="28"/>
+          <w:szCs w:val="28"/>
+        </w:rPr>
+      </w:pPr>
+    </w:p>
+    <w:p>
+      <w:pPr>
+        <w:rPr>
+          <w:rFonts w:ascii="Times New Roman" w:hAnsi="Times New Roman" w:cs="Times New Roman"/>
+          <w:sz w:val="28"/>
+          <w:szCs w:val="28"/>
+        </w:rPr>
+      </w:pPr>
+      <w:r>
+        <w:rPr>
+          <w:rFonts w:ascii="Times New Roman" w:hAnsi="Times New Roman" w:cs="Times New Roman"/>
+          <w:sz w:val="28"/>
+          <w:szCs w:val="28"/>
+        </w:rPr>
+        <w:t>Works Cited ………………………………………………………………</w:t>
+      </w:r>
       <w:proofErr w:type="gramStart"/>
       <w:r>
         <w:rPr>
@@ -298,15 +409,7 @@
           <w:sz w:val="28"/>
           <w:szCs w:val="28"/>
         </w:rPr>
-        <w:t xml:space="preserve">Analysis </w:t>
-      </w:r>
-      <w:r>
-        <w:rPr>
-          <w:rFonts w:ascii="Times New Roman" w:hAnsi="Times New Roman" w:cs="Times New Roman"/>
-          <w:sz w:val="28"/>
-          <w:szCs w:val="28"/>
-        </w:rPr>
-        <w:t xml:space="preserve"> …</w:t>
+        <w:t>…..</w:t>
       </w:r>
       <w:proofErr w:type="gramEnd"/>
       <w:r>
@@ -315,31 +418,77 @@
           <w:sz w:val="28"/>
           <w:szCs w:val="28"/>
         </w:rPr>
-        <w:t>……………………………………………………</w:t>
-      </w:r>
-      <w:r>
-        <w:rPr>
-          <w:rFonts w:ascii="Times New Roman" w:hAnsi="Times New Roman" w:cs="Times New Roman"/>
-          <w:sz w:val="28"/>
-          <w:szCs w:val="28"/>
-        </w:rPr>
-        <w:t>………………</w:t>
-      </w:r>
-      <w:r>
-        <w:rPr>
-          <w:rFonts w:ascii="Times New Roman" w:hAnsi="Times New Roman" w:cs="Times New Roman"/>
-          <w:sz w:val="28"/>
-          <w:szCs w:val="28"/>
-        </w:rPr>
-        <w:t xml:space="preserve">   </w:t>
-      </w:r>
-      <w:r>
-        <w:rPr>
-          <w:rFonts w:ascii="Times New Roman" w:hAnsi="Times New Roman" w:cs="Times New Roman"/>
-          <w:sz w:val="28"/>
-          <w:szCs w:val="28"/>
-        </w:rPr>
-        <w:t xml:space="preserve"> 3</w:t>
+        <w:t xml:space="preserve">     6</w:t>
+      </w:r>
+    </w:p>
+    <w:p>
+      <w:pPr>
+        <w:rPr>
+          <w:rFonts w:ascii="Times New Roman" w:hAnsi="Times New Roman" w:cs="Times New Roman"/>
+          <w:sz w:val="28"/>
+          <w:szCs w:val="28"/>
+        </w:rPr>
+      </w:pPr>
+    </w:p>
+    <w:p>
+      <w:pPr>
+        <w:rPr>
+          <w:rFonts w:ascii="Times New Roman" w:hAnsi="Times New Roman" w:cs="Times New Roman"/>
+          <w:sz w:val="28"/>
+          <w:szCs w:val="28"/>
+        </w:rPr>
+      </w:pPr>
+    </w:p>
+    <w:p>
+      <w:pPr>
+        <w:rPr>
+          <w:rFonts w:ascii="Times New Roman" w:hAnsi="Times New Roman" w:cs="Times New Roman"/>
+          <w:sz w:val="28"/>
+          <w:szCs w:val="28"/>
+        </w:rPr>
+      </w:pPr>
+    </w:p>
+    <w:p>
+      <w:pPr>
+        <w:rPr>
+          <w:rFonts w:ascii="Times New Roman" w:hAnsi="Times New Roman" w:cs="Times New Roman"/>
+          <w:sz w:val="28"/>
+          <w:szCs w:val="28"/>
+        </w:rPr>
+      </w:pPr>
+      <w:r>
+        <w:rPr>
+          <w:rFonts w:ascii="Times New Roman" w:hAnsi="Times New Roman" w:cs="Times New Roman"/>
+          <w:sz w:val="28"/>
+          <w:szCs w:val="28"/>
+        </w:rPr>
+        <w:t>Instructions</w:t>
+      </w:r>
+      <w:r>
+        <w:rPr>
+          <w:rFonts w:ascii="Times New Roman" w:hAnsi="Times New Roman" w:cs="Times New Roman"/>
+          <w:sz w:val="28"/>
+          <w:szCs w:val="28"/>
+        </w:rPr>
+        <w:t xml:space="preserve"> …………………………………………………………………</w:t>
+      </w:r>
+      <w:proofErr w:type="gramStart"/>
+      <w:r>
+        <w:rPr>
+          <w:rFonts w:ascii="Times New Roman" w:hAnsi="Times New Roman" w:cs="Times New Roman"/>
+          <w:sz w:val="28"/>
+          <w:szCs w:val="28"/>
+        </w:rPr>
+        <w:t>…..</w:t>
+      </w:r>
+      <w:proofErr w:type="gramEnd"/>
+      <w:r>
+        <w:rPr>
+          <w:rFonts w:ascii="Times New Roman" w:hAnsi="Times New Roman" w:cs="Times New Roman"/>
+          <w:sz w:val="28"/>
+          <w:szCs w:val="28"/>
+        </w:rPr>
+        <w:t xml:space="preserve">     7</w:t>
       </w:r>
     </w:p>
     <w:p>
@@ -574,7 +723,19 @@
         <w:rPr>
           <w:rFonts w:ascii="Times New Roman" w:hAnsi="Times New Roman" w:cs="Times New Roman"/>
         </w:rPr>
-        <w:t xml:space="preserve"> (Ebert). I would argue games are art for this very reason, they offer a representation of a story, but one in where the user is in control and the story is written as the user plays. The reason I wanted to make a game for my final is that I see the immersive potential in video games. Whereas as someone could read Harry Potter and experience Harry’s story as a secondhand account, in a game the players are Harry and they experience his story. </w:t>
+        <w:t xml:space="preserve"> (Ebert). I would argue games are art for this very reason, they offer a representation of a story, but one in where the user is in control and the story is written as the user plays. The reason I wanted to make a game for my final is that I see the immersive potential in video games. Whereas as someone could read Harry Potter and experience Harry’s story as a secondhand account, in a game the players are Harry and they experience his story</w:t>
+      </w:r>
+      <w:r>
+        <w:rPr>
+          <w:rFonts w:ascii="Times New Roman" w:hAnsi="Times New Roman" w:cs="Times New Roman"/>
+        </w:rPr>
+        <w:t xml:space="preserve"> through participation</w:t>
+      </w:r>
+      <w:r>
+        <w:rPr>
+          <w:rFonts w:ascii="Times New Roman" w:hAnsi="Times New Roman" w:cs="Times New Roman"/>
+        </w:rPr>
+        <w:t xml:space="preserve">. </w:t>
       </w:r>
       <w:r>
         <w:rPr>
@@ -582,12 +743,26 @@
         </w:rPr>
         <w:t xml:space="preserve">This is not to say that reading Harry’s story does not let the user connect with </w:t>
       </w:r>
-      <w:r>
-        <w:rPr>
-          <w:rFonts w:ascii="Times New Roman" w:hAnsi="Times New Roman" w:cs="Times New Roman"/>
-        </w:rPr>
-        <w:t>him but</w:t>
-      </w:r>
+      <w:proofErr w:type="gramStart"/>
+      <w:r>
+        <w:rPr>
+          <w:rFonts w:ascii="Times New Roman" w:hAnsi="Times New Roman" w:cs="Times New Roman"/>
+        </w:rPr>
+        <w:t>him</w:t>
+      </w:r>
+      <w:r>
+        <w:rPr>
+          <w:rFonts w:ascii="Times New Roman" w:hAnsi="Times New Roman" w:cs="Times New Roman"/>
+        </w:rPr>
+        <w:t>,</w:t>
+      </w:r>
+      <w:r>
+        <w:rPr>
+          <w:rFonts w:ascii="Times New Roman" w:hAnsi="Times New Roman" w:cs="Times New Roman"/>
+        </w:rPr>
+        <w:t xml:space="preserve"> but</w:t>
+      </w:r>
+      <w:proofErr w:type="gramEnd"/>
       <w:r>
         <w:rPr>
           <w:rFonts w:ascii="Times New Roman" w:hAnsi="Times New Roman" w:cs="Times New Roman"/>
@@ -646,20 +821,20 @@
         <w:rPr>
           <w:rFonts w:ascii="Times New Roman" w:hAnsi="Times New Roman" w:cs="Times New Roman"/>
         </w:rPr>
-        <w:t xml:space="preserve"> world there are the same things that exist in ordinary, unmagical life: the same uncertainties, missteps and pitfalls, the </w:t>
+        <w:t xml:space="preserve"> world there are the same things that exist in ordinary, unmagical life: the same uncertainties, missteps and pitfalls</w:t>
+      </w:r>
+      <w:r>
+        <w:rPr>
+          <w:rFonts w:ascii="Times New Roman" w:hAnsi="Times New Roman" w:cs="Times New Roman"/>
+        </w:rPr>
+        <w:t xml:space="preserve">” </w:t>
       </w:r>
       <w:r>
         <w:rPr>
           <w:rFonts w:ascii="Times New Roman" w:hAnsi="Times New Roman" w:cs="Times New Roman"/>
         </w:rPr>
         <w:lastRenderedPageBreak/>
-        <w:t>same mentors, villains, and conflicts between light and dar</w:t>
-      </w:r>
-      <w:r>
-        <w:rPr>
-          <w:rFonts w:ascii="Times New Roman" w:hAnsi="Times New Roman" w:cs="Times New Roman"/>
-        </w:rPr>
-        <w:t>k” (</w:t>
+        <w:t>(</w:t>
       </w:r>
       <w:r>
         <w:rPr>
@@ -833,25 +1008,110 @@
         </w:rPr>
         <w:t xml:space="preserve">Writer Sam Liberty defines a </w:t>
       </w:r>
+      <w:r>
+        <w:rPr>
+          <w:rFonts w:ascii="Times New Roman" w:hAnsi="Times New Roman" w:cs="Times New Roman"/>
+        </w:rPr>
+        <w:t>role-playing</w:t>
+      </w:r>
+      <w:r>
+        <w:rPr>
+          <w:rFonts w:ascii="Times New Roman" w:hAnsi="Times New Roman" w:cs="Times New Roman"/>
+        </w:rPr>
+        <w:t xml:space="preserve"> game as </w:t>
+      </w:r>
+      <w:r>
+        <w:rPr>
+          <w:rFonts w:ascii="Times New Roman" w:hAnsi="Times New Roman" w:cs="Times New Roman"/>
+        </w:rPr>
+        <w:t xml:space="preserve">a </w:t>
+      </w:r>
+      <w:r>
+        <w:rPr>
+          <w:rFonts w:ascii="Times New Roman" w:hAnsi="Times New Roman" w:cs="Times New Roman"/>
+        </w:rPr>
+        <w:t xml:space="preserve">game </w:t>
+      </w:r>
+      <w:r>
+        <w:rPr>
+          <w:rFonts w:ascii="Times New Roman" w:hAnsi="Times New Roman" w:cs="Times New Roman"/>
+        </w:rPr>
+        <w:t xml:space="preserve">where a player controls a specific character and makes decisions as if they were that character. The character also should have narrative relationships with other story elements (Liberty). This is what my game does, the player makes decisions as if they were Harry. In the first level the player, as Harry, asks Hagrid about his reasons for coming to the shack </w:t>
+      </w:r>
+      <w:r>
+        <w:rPr>
+          <w:rFonts w:ascii="Times New Roman" w:hAnsi="Times New Roman" w:cs="Times New Roman"/>
+        </w:rPr>
+        <w:t>and</w:t>
+      </w:r>
+      <w:r>
+        <w:rPr>
+          <w:rFonts w:ascii="Times New Roman" w:hAnsi="Times New Roman" w:cs="Times New Roman"/>
+        </w:rPr>
+        <w:t xml:space="preserve"> why Hagrid knows Harry’s parents. Being able to narratively interact with other characters as your character is important to be able to role-play in the game. The player understands the weight of Harry’s legacy in the wizarding world because they too are just being told that they are secretly</w:t>
+      </w:r>
+      <w:r>
+        <w:rPr>
+          <w:rFonts w:ascii="Times New Roman" w:hAnsi="Times New Roman" w:cs="Times New Roman"/>
+        </w:rPr>
+        <w:t xml:space="preserve"> a</w:t>
+      </w:r>
+      <w:r>
+        <w:rPr>
+          <w:rFonts w:ascii="Times New Roman" w:hAnsi="Times New Roman" w:cs="Times New Roman"/>
+        </w:rPr>
+        <w:t xml:space="preserve"> wizard. </w:t>
+      </w:r>
+      <w:r>
+        <w:rPr>
+          <w:rFonts w:ascii="Times New Roman" w:hAnsi="Times New Roman" w:cs="Times New Roman"/>
+        </w:rPr>
+        <w:t xml:space="preserve">Later in </w:t>
+      </w:r>
+      <w:r>
+        <w:rPr>
+          <w:rFonts w:ascii="Times New Roman" w:hAnsi="Times New Roman" w:cs="Times New Roman"/>
+        </w:rPr>
+        <w:lastRenderedPageBreak/>
+        <w:t>the game</w:t>
+      </w:r>
+      <w:r>
+        <w:rPr>
+          <w:rFonts w:ascii="Times New Roman" w:hAnsi="Times New Roman" w:cs="Times New Roman"/>
+        </w:rPr>
+        <w:t xml:space="preserve">, the player also gets to take part in Harry’s narrative: fighting the Basilisk, saving himself and Sirius, and competing in the Triwizard Tournament. Each of these narrative pieces add to Harry’s story as a whole, and as the player </w:t>
+      </w:r>
       <w:proofErr w:type="gramStart"/>
       <w:r>
         <w:rPr>
           <w:rFonts w:ascii="Times New Roman" w:hAnsi="Times New Roman" w:cs="Times New Roman"/>
         </w:rPr>
-        <w:t>role playing</w:t>
+        <w:t>plays</w:t>
       </w:r>
       <w:proofErr w:type="gramEnd"/>
       <w:r>
         <w:rPr>
           <w:rFonts w:ascii="Times New Roman" w:hAnsi="Times New Roman" w:cs="Times New Roman"/>
         </w:rPr>
-        <w:t xml:space="preserve"> game as </w:t>
-      </w:r>
-      <w:r>
-        <w:rPr>
-          <w:rFonts w:ascii="Times New Roman" w:hAnsi="Times New Roman" w:cs="Times New Roman"/>
-        </w:rPr>
-        <w:t>games that “”</w:t>
+        <w:t xml:space="preserve"> they are inadvertently </w:t>
+      </w:r>
+      <w:r>
+        <w:rPr>
+          <w:rFonts w:ascii="Times New Roman" w:hAnsi="Times New Roman" w:cs="Times New Roman"/>
+        </w:rPr>
+        <w:t xml:space="preserve">writing Harry’s journey, from small boy in a shack, to a </w:t>
+      </w:r>
+      <w:r>
+        <w:rPr>
+          <w:rFonts w:ascii="Times New Roman" w:hAnsi="Times New Roman" w:cs="Times New Roman"/>
+        </w:rPr>
+        <w:t xml:space="preserve">young </w:t>
+      </w:r>
+      <w:r>
+        <w:rPr>
+          <w:rFonts w:ascii="Times New Roman" w:hAnsi="Times New Roman" w:cs="Times New Roman"/>
+        </w:rPr>
+        <w:t>wizard that confronts Voldemort.</w:t>
       </w:r>
     </w:p>
     <w:p>
@@ -867,10 +1127,26 @@
         <w:rPr>
           <w:rFonts w:ascii="Times New Roman" w:hAnsi="Times New Roman" w:cs="Times New Roman"/>
         </w:rPr>
-        <w:t>https://medium.com/@SA_Liberty/what-are-role-playing-games-even-how-are-they-that-50071c5552e2</w:t>
-      </w:r>
-      <w:bookmarkStart w:id="0" w:name="_GoBack"/>
-      <w:bookmarkEnd w:id="0"/>
+        <w:t xml:space="preserve">Video games as medium offer a level of interaction that is not available in a book. In a video game the player </w:t>
+      </w:r>
+      <w:r>
+        <w:rPr>
+          <w:rFonts w:ascii="Times New Roman" w:hAnsi="Times New Roman" w:cs="Times New Roman"/>
+        </w:rPr>
+        <w:t>can</w:t>
+      </w:r>
+      <w:r>
+        <w:rPr>
+          <w:rFonts w:ascii="Times New Roman" w:hAnsi="Times New Roman" w:cs="Times New Roman"/>
+        </w:rPr>
+        <w:t xml:space="preserve"> pretend that they are Harry, as opposed to </w:t>
+      </w:r>
+      <w:r>
+        <w:rPr>
+          <w:rFonts w:ascii="Times New Roman" w:hAnsi="Times New Roman" w:cs="Times New Roman"/>
+        </w:rPr>
+        <w:t>watching Harry. They know everything he knows, and they can do anything he can do. Such interaction with a narrative is only truly available in a game. This is not to say that books cannot be immersive and interactive, but in a literal sense a book cannot be as interactive as a video game. Books do not take user input and change accordingly, books exist as a static story that readers can put themselves into. Games exist as a dynamic story, one that changes with the decisions of the player. I chose to make a game for my project because there is just as much narrative value in performing Harry’s story as there is in reading it.</w:t>
+      </w:r>
     </w:p>
     <w:p>
       <w:pPr>
@@ -892,24 +1168,6 @@
         <w:rPr>
           <w:rFonts w:ascii="Times New Roman" w:hAnsi="Times New Roman" w:cs="Times New Roman"/>
         </w:rPr>
-        <w:br w:type="page"/>
-      </w:r>
-    </w:p>
-    <w:p>
-      <w:pPr>
-        <w:rPr>
-          <w:rFonts w:ascii="Times New Roman" w:hAnsi="Times New Roman" w:cs="Times New Roman"/>
-          <w:sz w:val="36"/>
-          <w:szCs w:val="36"/>
-        </w:rPr>
-      </w:pPr>
-      <w:r>
-        <w:rPr>
-          <w:rFonts w:ascii="Times New Roman" w:hAnsi="Times New Roman" w:cs="Times New Roman"/>
-          <w:sz w:val="36"/>
-          <w:szCs w:val="36"/>
-        </w:rPr>
-        <w:lastRenderedPageBreak/>
         <w:br w:type="page"/>
       </w:r>
     </w:p>
@@ -966,7 +1224,7 @@
         </w:rPr>
         <w:t xml:space="preserve">, Brian Grazer, 16 Apr. 2016, </w:t>
       </w:r>
-      <w:hyperlink r:id="rId6" w:history="1">
+      <w:hyperlink r:id="rId8" w:history="1">
         <w:r>
           <w:rPr>
             <w:rStyle w:val="Hyperlink"/>
@@ -1085,57 +1343,1522 @@
         <w:jc w:val="center"/>
         <w:rPr>
           <w:rFonts w:ascii="Times New Roman" w:hAnsi="Times New Roman" w:cs="Times New Roman"/>
+          <w:sz w:val="28"/>
+          <w:szCs w:val="28"/>
+        </w:rPr>
+      </w:pPr>
+      <w:r>
+        <w:rPr>
+          <w:rFonts w:ascii="Times New Roman" w:hAnsi="Times New Roman" w:cs="Times New Roman"/>
           <w:sz w:val="36"/>
           <w:szCs w:val="36"/>
         </w:rPr>
-      </w:pPr>
+        <w:br w:type="page"/>
+      </w:r>
       <w:r>
         <w:rPr>
           <w:rFonts w:ascii="Times New Roman" w:hAnsi="Times New Roman" w:cs="Times New Roman"/>
           <w:sz w:val="36"/>
           <w:szCs w:val="36"/>
         </w:rPr>
-        <w:br w:type="page"/>
-      </w:r>
-      <w:r>
-        <w:rPr>
-          <w:rFonts w:ascii="Times New Roman" w:hAnsi="Times New Roman" w:cs="Times New Roman"/>
-          <w:sz w:val="36"/>
-          <w:szCs w:val="36"/>
-        </w:rPr>
         <w:lastRenderedPageBreak/>
         <w:t>Instructions</w:t>
       </w:r>
     </w:p>
     <w:p>
       <w:pPr>
-        <w:jc w:val="center"/>
-        <w:rPr>
-          <w:rFonts w:ascii="Times New Roman" w:hAnsi="Times New Roman" w:cs="Times New Roman"/>
-          <w:sz w:val="28"/>
-          <w:szCs w:val="28"/>
-        </w:rPr>
-      </w:pPr>
-      <w:r>
-        <w:rPr>
-          <w:rFonts w:ascii="Times New Roman" w:hAnsi="Times New Roman" w:cs="Times New Roman"/>
-          <w:sz w:val="28"/>
-          <w:szCs w:val="28"/>
-        </w:rPr>
-        <w:t>General Game Controls</w:t>
-      </w:r>
-    </w:p>
-    <w:p>
-      <w:pPr>
-        <w:rPr>
-          <w:rFonts w:ascii="Times New Roman" w:hAnsi="Times New Roman" w:cs="Times New Roman"/>
-          <w:sz w:val="28"/>
-          <w:szCs w:val="28"/>
-        </w:rPr>
-      </w:pPr>
+        <w:pStyle w:val="ListParagraph"/>
+        <w:numPr>
+          <w:ilvl w:val="0"/>
+          <w:numId w:val="3"/>
+        </w:numPr>
+        <w:rPr>
+          <w:rFonts w:ascii="Times New Roman" w:hAnsi="Times New Roman" w:cs="Times New Roman"/>
+          <w:sz w:val="28"/>
+          <w:szCs w:val="28"/>
+        </w:rPr>
+      </w:pPr>
+      <w:r>
+        <w:rPr>
+          <w:rFonts w:ascii="Times New Roman" w:hAnsi="Times New Roman" w:cs="Times New Roman"/>
+          <w:sz w:val="28"/>
+          <w:szCs w:val="28"/>
+        </w:rPr>
+        <w:t>Every level of the game is a representation of that moment in the books. Some dialogue is lifted directly from the books</w:t>
+      </w:r>
+      <w:r>
+        <w:rPr>
+          <w:rFonts w:ascii="Times New Roman" w:hAnsi="Times New Roman" w:cs="Times New Roman"/>
+          <w:sz w:val="28"/>
+          <w:szCs w:val="28"/>
+        </w:rPr>
+        <w:t>, some is paraphrased for time purposes</w:t>
+      </w:r>
+      <w:r>
+        <w:rPr>
+          <w:rFonts w:ascii="Times New Roman" w:hAnsi="Times New Roman" w:cs="Times New Roman"/>
+          <w:sz w:val="28"/>
+          <w:szCs w:val="28"/>
+        </w:rPr>
+        <w:t xml:space="preserve">. The goal of every level is to follow the correct sequence of commands to </w:t>
+      </w:r>
+      <w:r>
+        <w:rPr>
+          <w:rFonts w:ascii="Times New Roman" w:hAnsi="Times New Roman" w:cs="Times New Roman"/>
+          <w:sz w:val="28"/>
+          <w:szCs w:val="28"/>
+        </w:rPr>
+        <w:t>complete the level.</w:t>
+      </w:r>
+    </w:p>
+    <w:p>
+      <w:pPr>
+        <w:pStyle w:val="ListParagraph"/>
+        <w:rPr>
+          <w:rFonts w:ascii="Times New Roman" w:hAnsi="Times New Roman" w:cs="Times New Roman"/>
+          <w:sz w:val="28"/>
+          <w:szCs w:val="28"/>
+        </w:rPr>
+      </w:pPr>
+    </w:p>
+    <w:p>
+      <w:pPr>
+        <w:pStyle w:val="ListParagraph"/>
+        <w:rPr>
+          <w:rFonts w:ascii="Times New Roman" w:hAnsi="Times New Roman" w:cs="Times New Roman"/>
+          <w:sz w:val="28"/>
+          <w:szCs w:val="28"/>
+        </w:rPr>
+      </w:pPr>
+    </w:p>
+    <w:p>
+      <w:pPr>
+        <w:pStyle w:val="ListParagraph"/>
+        <w:numPr>
+          <w:ilvl w:val="0"/>
+          <w:numId w:val="3"/>
+        </w:numPr>
+        <w:rPr>
+          <w:rFonts w:ascii="Times New Roman" w:hAnsi="Times New Roman" w:cs="Times New Roman"/>
+          <w:sz w:val="28"/>
+          <w:szCs w:val="28"/>
+        </w:rPr>
+      </w:pPr>
+      <w:r>
+        <w:rPr>
+          <w:rFonts w:ascii="Times New Roman" w:hAnsi="Times New Roman" w:cs="Times New Roman"/>
+          <w:sz w:val="28"/>
+          <w:szCs w:val="28"/>
+        </w:rPr>
+        <w:t>At the beginning of the game the player is asked for the</w:t>
+      </w:r>
+      <w:r>
+        <w:rPr>
+          <w:rFonts w:ascii="Times New Roman" w:hAnsi="Times New Roman" w:cs="Times New Roman"/>
+          <w:sz w:val="28"/>
+          <w:szCs w:val="28"/>
+        </w:rPr>
+        <w:t>i</w:t>
+      </w:r>
+      <w:r>
+        <w:rPr>
+          <w:rFonts w:ascii="Times New Roman" w:hAnsi="Times New Roman" w:cs="Times New Roman"/>
+          <w:sz w:val="28"/>
+          <w:szCs w:val="28"/>
+        </w:rPr>
+        <w:t>r name, and then is given a token of the form $[n]&gt; where [n] is the name</w:t>
+      </w:r>
+      <w:r>
+        <w:rPr>
+          <w:rFonts w:ascii="Times New Roman" w:hAnsi="Times New Roman" w:cs="Times New Roman"/>
+          <w:sz w:val="28"/>
+          <w:szCs w:val="28"/>
+        </w:rPr>
+        <w:t xml:space="preserve"> previously</w:t>
+      </w:r>
+      <w:r>
+        <w:rPr>
+          <w:rFonts w:ascii="Times New Roman" w:hAnsi="Times New Roman" w:cs="Times New Roman"/>
+          <w:sz w:val="28"/>
+          <w:szCs w:val="28"/>
+        </w:rPr>
+        <w:t xml:space="preserve"> entered with vowels and spaces removed. Whenever the player is prompted with $[n]&gt; that means a command can be entered to advance the story.</w:t>
+      </w:r>
+      <w:r>
+        <w:rPr>
+          <w:rFonts w:ascii="Times New Roman" w:hAnsi="Times New Roman" w:cs="Times New Roman"/>
+          <w:sz w:val="28"/>
+          <w:szCs w:val="28"/>
+        </w:rPr>
+        <w:t xml:space="preserve"> If $[n]&gt; appears and you are unsure what to type, type ‘man’ to see the list of commands.</w:t>
+      </w:r>
+    </w:p>
+    <w:p>
+      <w:pPr>
+        <w:pStyle w:val="ListParagraph"/>
+        <w:rPr>
+          <w:rFonts w:ascii="Times New Roman" w:hAnsi="Times New Roman" w:cs="Times New Roman"/>
+          <w:sz w:val="28"/>
+          <w:szCs w:val="28"/>
+        </w:rPr>
+      </w:pPr>
+    </w:p>
+    <w:p>
+      <w:pPr>
+        <w:pStyle w:val="ListParagraph"/>
+        <w:rPr>
+          <w:rFonts w:ascii="Times New Roman" w:hAnsi="Times New Roman" w:cs="Times New Roman"/>
+          <w:sz w:val="28"/>
+          <w:szCs w:val="28"/>
+        </w:rPr>
+      </w:pPr>
+    </w:p>
+    <w:p>
+      <w:pPr>
+        <w:pStyle w:val="ListParagraph"/>
+        <w:numPr>
+          <w:ilvl w:val="0"/>
+          <w:numId w:val="3"/>
+        </w:numPr>
+        <w:rPr>
+          <w:rFonts w:ascii="Times New Roman" w:hAnsi="Times New Roman" w:cs="Times New Roman"/>
+          <w:sz w:val="28"/>
+          <w:szCs w:val="28"/>
+        </w:rPr>
+      </w:pPr>
+      <w:r>
+        <w:rPr>
+          <w:rFonts w:ascii="Times New Roman" w:hAnsi="Times New Roman" w:cs="Times New Roman"/>
+          <w:sz w:val="28"/>
+          <w:szCs w:val="28"/>
+        </w:rPr>
+        <w:t>If the $[n]&gt; token is not on screen DO NOT attempt to type or enter anything.</w:t>
+      </w:r>
+    </w:p>
+    <w:p>
+      <w:pPr>
+        <w:pStyle w:val="ListParagraph"/>
+        <w:rPr>
+          <w:rFonts w:ascii="Times New Roman" w:hAnsi="Times New Roman" w:cs="Times New Roman"/>
+          <w:sz w:val="28"/>
+          <w:szCs w:val="28"/>
+        </w:rPr>
+      </w:pPr>
+    </w:p>
+    <w:p>
+      <w:pPr>
+        <w:pStyle w:val="ListParagraph"/>
+        <w:rPr>
+          <w:rFonts w:ascii="Times New Roman" w:hAnsi="Times New Roman" w:cs="Times New Roman"/>
+          <w:sz w:val="28"/>
+          <w:szCs w:val="28"/>
+        </w:rPr>
+      </w:pPr>
+    </w:p>
+    <w:p>
+      <w:pPr>
+        <w:pStyle w:val="ListParagraph"/>
+        <w:numPr>
+          <w:ilvl w:val="0"/>
+          <w:numId w:val="3"/>
+        </w:numPr>
+        <w:rPr>
+          <w:rFonts w:ascii="Times New Roman" w:hAnsi="Times New Roman" w:cs="Times New Roman"/>
+          <w:sz w:val="28"/>
+          <w:szCs w:val="28"/>
+        </w:rPr>
+      </w:pPr>
+      <w:r>
+        <w:rPr>
+          <w:rFonts w:ascii="Times New Roman" w:hAnsi="Times New Roman" w:cs="Times New Roman"/>
+          <w:sz w:val="28"/>
+          <w:szCs w:val="28"/>
+        </w:rPr>
+        <w:t>Do not worry about typing incorrect commands, the game will simply tell you if you have entered an incorrect command and wait for a correct one.</w:t>
+      </w:r>
+    </w:p>
+    <w:p>
+      <w:pPr>
+        <w:pStyle w:val="ListParagraph"/>
+        <w:rPr>
+          <w:rFonts w:ascii="Times New Roman" w:hAnsi="Times New Roman" w:cs="Times New Roman"/>
+          <w:sz w:val="28"/>
+          <w:szCs w:val="28"/>
+        </w:rPr>
+      </w:pPr>
+    </w:p>
+    <w:p>
+      <w:pPr>
+        <w:pStyle w:val="ListParagraph"/>
+        <w:rPr>
+          <w:rFonts w:ascii="Times New Roman" w:hAnsi="Times New Roman" w:cs="Times New Roman"/>
+          <w:sz w:val="28"/>
+          <w:szCs w:val="28"/>
+        </w:rPr>
+      </w:pPr>
+    </w:p>
+    <w:p>
+      <w:pPr>
+        <w:pStyle w:val="ListParagraph"/>
+        <w:numPr>
+          <w:ilvl w:val="0"/>
+          <w:numId w:val="3"/>
+        </w:numPr>
+        <w:rPr>
+          <w:rFonts w:ascii="Times New Roman" w:hAnsi="Times New Roman" w:cs="Times New Roman"/>
+          <w:sz w:val="28"/>
+          <w:szCs w:val="28"/>
+        </w:rPr>
+      </w:pPr>
+      <w:r>
+        <w:rPr>
+          <w:rFonts w:ascii="Times New Roman" w:hAnsi="Times New Roman" w:cs="Times New Roman"/>
+          <w:sz w:val="28"/>
+          <w:szCs w:val="28"/>
+        </w:rPr>
+        <w:t>Should the game enter an infinite loop</w:t>
+      </w:r>
+      <w:r>
+        <w:rPr>
+          <w:rFonts w:ascii="Times New Roman" w:hAnsi="Times New Roman" w:cs="Times New Roman"/>
+          <w:sz w:val="28"/>
+          <w:szCs w:val="28"/>
+        </w:rPr>
+        <w:t xml:space="preserve"> or have a bug</w:t>
+      </w:r>
+      <w:r>
+        <w:rPr>
+          <w:rFonts w:ascii="Times New Roman" w:hAnsi="Times New Roman" w:cs="Times New Roman"/>
+          <w:sz w:val="28"/>
+          <w:szCs w:val="28"/>
+        </w:rPr>
+        <w:t>, it can be ended by pressing ctrl + C at the same time while the command prompt is selected.</w:t>
+      </w:r>
+    </w:p>
+    <w:p>
+      <w:pPr>
+        <w:rPr>
+          <w:rFonts w:ascii="Times New Roman" w:hAnsi="Times New Roman" w:cs="Times New Roman"/>
+          <w:sz w:val="28"/>
+          <w:szCs w:val="28"/>
+        </w:rPr>
+      </w:pPr>
+    </w:p>
+    <w:p>
+      <w:pPr>
+        <w:rPr>
+          <w:rFonts w:ascii="Times New Roman" w:hAnsi="Times New Roman" w:cs="Times New Roman"/>
+          <w:sz w:val="28"/>
+          <w:szCs w:val="28"/>
+        </w:rPr>
+      </w:pPr>
+    </w:p>
+    <w:p>
+      <w:pPr>
+        <w:rPr>
+          <w:rFonts w:ascii="Times New Roman" w:hAnsi="Times New Roman" w:cs="Times New Roman"/>
+          <w:sz w:val="28"/>
+          <w:szCs w:val="28"/>
+        </w:rPr>
+      </w:pPr>
+    </w:p>
+    <w:p>
+      <w:pPr>
+        <w:rPr>
+          <w:rFonts w:ascii="Times New Roman" w:hAnsi="Times New Roman" w:cs="Times New Roman"/>
+          <w:sz w:val="28"/>
+          <w:szCs w:val="28"/>
+        </w:rPr>
+      </w:pPr>
+    </w:p>
+    <w:p>
+      <w:pPr>
+        <w:rPr>
+          <w:rFonts w:ascii="Times New Roman" w:hAnsi="Times New Roman" w:cs="Times New Roman"/>
+          <w:sz w:val="28"/>
+          <w:szCs w:val="28"/>
+        </w:rPr>
+      </w:pPr>
+    </w:p>
+    <w:p>
+      <w:pPr>
+        <w:rPr>
+          <w:rFonts w:ascii="Times New Roman" w:hAnsi="Times New Roman" w:cs="Times New Roman"/>
+          <w:sz w:val="28"/>
+          <w:szCs w:val="28"/>
+        </w:rPr>
+      </w:pPr>
+    </w:p>
+    <w:p>
+      <w:pPr>
+        <w:rPr>
+          <w:rFonts w:ascii="Times New Roman" w:hAnsi="Times New Roman" w:cs="Times New Roman"/>
+          <w:sz w:val="28"/>
+          <w:szCs w:val="28"/>
+        </w:rPr>
+      </w:pPr>
+    </w:p>
+    <w:p>
+      <w:pPr>
+        <w:rPr>
+          <w:rFonts w:ascii="Times New Roman" w:hAnsi="Times New Roman" w:cs="Times New Roman"/>
+          <w:sz w:val="28"/>
+          <w:szCs w:val="28"/>
+        </w:rPr>
+      </w:pPr>
+      <w:r>
+        <w:rPr>
+          <w:rFonts w:ascii="Times New Roman" w:hAnsi="Times New Roman" w:cs="Times New Roman"/>
+          <w:sz w:val="28"/>
+          <w:szCs w:val="28"/>
+        </w:rPr>
+        <w:lastRenderedPageBreak/>
+        <w:t>TO RUN THE GAME:</w:t>
+      </w:r>
+    </w:p>
+    <w:p>
+      <w:pPr>
+        <w:pStyle w:val="ListParagraph"/>
+        <w:numPr>
+          <w:ilvl w:val="0"/>
+          <w:numId w:val="2"/>
+        </w:numPr>
+        <w:rPr>
+          <w:rFonts w:ascii="Times New Roman" w:hAnsi="Times New Roman" w:cs="Times New Roman"/>
+          <w:sz w:val="28"/>
+          <w:szCs w:val="28"/>
+        </w:rPr>
+      </w:pPr>
+      <w:r>
+        <w:rPr>
+          <w:rFonts w:ascii="Times New Roman" w:hAnsi="Times New Roman" w:cs="Times New Roman"/>
+          <w:sz w:val="28"/>
+          <w:szCs w:val="28"/>
+        </w:rPr>
+        <w:t xml:space="preserve">Open windows command line by opening the start menu, searching </w:t>
+      </w:r>
+      <w:r>
+        <w:rPr>
+          <w:rFonts w:ascii="Times New Roman" w:hAnsi="Times New Roman" w:cs="Times New Roman"/>
+          <w:sz w:val="28"/>
+          <w:szCs w:val="28"/>
+        </w:rPr>
+        <w:t>‘</w:t>
+      </w:r>
+      <w:proofErr w:type="spellStart"/>
+      <w:r>
+        <w:rPr>
+          <w:rFonts w:ascii="Times New Roman" w:hAnsi="Times New Roman" w:cs="Times New Roman"/>
+          <w:sz w:val="28"/>
+          <w:szCs w:val="28"/>
+        </w:rPr>
+        <w:t>cmd</w:t>
+      </w:r>
+      <w:proofErr w:type="spellEnd"/>
+      <w:r>
+        <w:rPr>
+          <w:rFonts w:ascii="Times New Roman" w:hAnsi="Times New Roman" w:cs="Times New Roman"/>
+          <w:sz w:val="28"/>
+          <w:szCs w:val="28"/>
+        </w:rPr>
+        <w:t>’</w:t>
+      </w:r>
+      <w:r>
+        <w:rPr>
+          <w:rFonts w:ascii="Times New Roman" w:hAnsi="Times New Roman" w:cs="Times New Roman"/>
+          <w:sz w:val="28"/>
+          <w:szCs w:val="28"/>
+        </w:rPr>
+        <w:t>, and clicking on the first result.</w:t>
+      </w:r>
+      <w:r>
+        <w:rPr>
+          <w:rFonts w:ascii="Times New Roman" w:hAnsi="Times New Roman" w:cs="Times New Roman"/>
+          <w:sz w:val="28"/>
+          <w:szCs w:val="28"/>
+        </w:rPr>
+        <w:t xml:space="preserve"> It should look like this:</w:t>
+      </w:r>
+    </w:p>
+    <w:p>
+      <w:pPr>
+        <w:pStyle w:val="ListParagraph"/>
+        <w:numPr>
+          <w:ilvl w:val="1"/>
+          <w:numId w:val="2"/>
+        </w:numPr>
+        <w:rPr>
+          <w:rFonts w:ascii="Times New Roman" w:hAnsi="Times New Roman" w:cs="Times New Roman"/>
+          <w:sz w:val="28"/>
+          <w:szCs w:val="28"/>
+        </w:rPr>
+      </w:pPr>
+      <w:r>
+        <w:rPr>
+          <w:rFonts w:ascii="Times New Roman" w:hAnsi="Times New Roman" w:cs="Times New Roman"/>
+          <w:noProof/>
+          <w:sz w:val="28"/>
+          <w:szCs w:val="28"/>
+        </w:rPr>
+        <w:drawing>
+          <wp:inline distT="0" distB="0" distL="0" distR="0" wp14:anchorId="2C0764F9" wp14:editId="4529F4CA">
+            <wp:extent cx="1962849" cy="3409950"/>
+            <wp:effectExtent l="0" t="0" r="0" b="0"/>
+            <wp:docPr id="9" name="Picture 9"/>
+            <wp:cNvGraphicFramePr>
+              <a:graphicFrameLocks xmlns:a="http://schemas.openxmlformats.org/drawingml/2006/main" noChangeAspect="1"/>
+            </wp:cNvGraphicFramePr>
+            <a:graphic xmlns:a="http://schemas.openxmlformats.org/drawingml/2006/main">
+              <a:graphicData uri="http://schemas.openxmlformats.org/drawingml/2006/picture">
+                <pic:pic xmlns:pic="http://schemas.openxmlformats.org/drawingml/2006/picture">
+                  <pic:nvPicPr>
+                    <pic:cNvPr id="0" name="Picture 3"/>
+                    <pic:cNvPicPr>
+                      <a:picLocks noChangeAspect="1" noChangeArrowheads="1"/>
+                    </pic:cNvPicPr>
+                  </pic:nvPicPr>
+                  <pic:blipFill>
+                    <a:blip r:embed="rId9">
+                      <a:extLst>
+                        <a:ext uri="{28A0092B-C50C-407E-A947-70E740481C1C}">
+                          <a14:useLocalDpi xmlns:a14="http://schemas.microsoft.com/office/drawing/2010/main" val="0"/>
+                        </a:ext>
+                      </a:extLst>
+                    </a:blip>
+                    <a:srcRect/>
+                    <a:stretch>
+                      <a:fillRect/>
+                    </a:stretch>
+                  </pic:blipFill>
+                  <pic:spPr bwMode="auto">
+                    <a:xfrm>
+                      <a:off x="0" y="0"/>
+                      <a:ext cx="1975298" cy="3431578"/>
+                    </a:xfrm>
+                    <a:prstGeom prst="rect">
+                      <a:avLst/>
+                    </a:prstGeom>
+                    <a:noFill/>
+                    <a:ln>
+                      <a:noFill/>
+                    </a:ln>
+                  </pic:spPr>
+                </pic:pic>
+              </a:graphicData>
+            </a:graphic>
+          </wp:inline>
+        </w:drawing>
+      </w:r>
+    </w:p>
+    <w:p>
+      <w:pPr>
+        <w:pStyle w:val="ListParagraph"/>
+        <w:numPr>
+          <w:ilvl w:val="1"/>
+          <w:numId w:val="2"/>
+        </w:numPr>
+        <w:rPr>
+          <w:rFonts w:ascii="Times New Roman" w:hAnsi="Times New Roman" w:cs="Times New Roman"/>
+          <w:sz w:val="28"/>
+          <w:szCs w:val="28"/>
+        </w:rPr>
+      </w:pPr>
+      <w:r>
+        <w:rPr>
+          <w:noProof/>
+        </w:rPr>
+        <w:drawing>
+          <wp:inline distT="0" distB="0" distL="0" distR="0" wp14:anchorId="3AD405C1" wp14:editId="75956D06">
+            <wp:extent cx="4886325" cy="2567931"/>
+            <wp:effectExtent l="0" t="0" r="0" b="4445"/>
+            <wp:docPr id="3" name="Picture 3"/>
+            <wp:cNvGraphicFramePr>
+              <a:graphicFrameLocks xmlns:a="http://schemas.openxmlformats.org/drawingml/2006/main" noChangeAspect="1"/>
+            </wp:cNvGraphicFramePr>
+            <a:graphic xmlns:a="http://schemas.openxmlformats.org/drawingml/2006/main">
+              <a:graphicData uri="http://schemas.openxmlformats.org/drawingml/2006/picture">
+                <pic:pic xmlns:pic="http://schemas.openxmlformats.org/drawingml/2006/picture">
+                  <pic:nvPicPr>
+                    <pic:cNvPr id="1" name=""/>
+                    <pic:cNvPicPr/>
+                  </pic:nvPicPr>
+                  <pic:blipFill>
+                    <a:blip r:embed="rId10"/>
+                    <a:stretch>
+                      <a:fillRect/>
+                    </a:stretch>
+                  </pic:blipFill>
+                  <pic:spPr>
+                    <a:xfrm>
+                      <a:off x="0" y="0"/>
+                      <a:ext cx="4901546" cy="2575930"/>
+                    </a:xfrm>
+                    <a:prstGeom prst="rect">
+                      <a:avLst/>
+                    </a:prstGeom>
+                  </pic:spPr>
+                </pic:pic>
+              </a:graphicData>
+            </a:graphic>
+          </wp:inline>
+        </w:drawing>
+      </w:r>
+    </w:p>
+    <w:p>
+      <w:pPr>
+        <w:pStyle w:val="ListParagraph"/>
+        <w:numPr>
+          <w:ilvl w:val="0"/>
+          <w:numId w:val="2"/>
+        </w:numPr>
+        <w:rPr>
+          <w:rFonts w:ascii="Times New Roman" w:hAnsi="Times New Roman" w:cs="Times New Roman"/>
+          <w:sz w:val="28"/>
+          <w:szCs w:val="28"/>
+        </w:rPr>
+      </w:pPr>
+      <w:r>
+        <w:rPr>
+          <w:rFonts w:ascii="Times New Roman" w:hAnsi="Times New Roman" w:cs="Times New Roman"/>
+          <w:sz w:val="28"/>
+          <w:szCs w:val="28"/>
+        </w:rPr>
+        <w:t xml:space="preserve">From the command prompt, type cd [directory] where [directory] is replaced by the exact location of the </w:t>
+      </w:r>
+      <w:proofErr w:type="spellStart"/>
+      <w:r>
+        <w:rPr>
+          <w:rFonts w:ascii="Times New Roman" w:hAnsi="Times New Roman" w:cs="Times New Roman"/>
+          <w:sz w:val="28"/>
+          <w:szCs w:val="28"/>
+        </w:rPr>
+        <w:t>main.rb</w:t>
+      </w:r>
+      <w:proofErr w:type="spellEnd"/>
+      <w:r>
+        <w:rPr>
+          <w:rFonts w:ascii="Times New Roman" w:hAnsi="Times New Roman" w:cs="Times New Roman"/>
+          <w:sz w:val="28"/>
+          <w:szCs w:val="28"/>
+        </w:rPr>
+        <w:t xml:space="preserve"> file.</w:t>
+      </w:r>
+    </w:p>
+    <w:p>
+      <w:pPr>
+        <w:pStyle w:val="ListParagraph"/>
+        <w:numPr>
+          <w:ilvl w:val="1"/>
+          <w:numId w:val="2"/>
+        </w:numPr>
+        <w:rPr>
+          <w:rFonts w:ascii="Times New Roman" w:hAnsi="Times New Roman" w:cs="Times New Roman"/>
+          <w:sz w:val="28"/>
+          <w:szCs w:val="28"/>
+        </w:rPr>
+      </w:pPr>
+      <w:r>
+        <w:rPr>
+          <w:rFonts w:ascii="Times New Roman" w:hAnsi="Times New Roman" w:cs="Times New Roman"/>
+          <w:sz w:val="28"/>
+          <w:szCs w:val="28"/>
+        </w:rPr>
+        <w:t xml:space="preserve">To find the location of </w:t>
+      </w:r>
+      <w:proofErr w:type="spellStart"/>
+      <w:r>
+        <w:rPr>
+          <w:rFonts w:ascii="Times New Roman" w:hAnsi="Times New Roman" w:cs="Times New Roman"/>
+          <w:sz w:val="28"/>
+          <w:szCs w:val="28"/>
+        </w:rPr>
+        <w:t>main.rb</w:t>
+      </w:r>
+      <w:proofErr w:type="spellEnd"/>
+      <w:r>
+        <w:rPr>
+          <w:rFonts w:ascii="Times New Roman" w:hAnsi="Times New Roman" w:cs="Times New Roman"/>
+          <w:sz w:val="28"/>
+          <w:szCs w:val="28"/>
+        </w:rPr>
+        <w:t>, go to it in the file explorer</w:t>
+      </w:r>
+      <w:r>
+        <w:rPr>
+          <w:rFonts w:ascii="Times New Roman" w:hAnsi="Times New Roman" w:cs="Times New Roman"/>
+          <w:sz w:val="28"/>
+          <w:szCs w:val="28"/>
+        </w:rPr>
+        <w:t xml:space="preserve"> and navigate to the folder containing </w:t>
+      </w:r>
+      <w:proofErr w:type="spellStart"/>
+      <w:r>
+        <w:rPr>
+          <w:rFonts w:ascii="Times New Roman" w:hAnsi="Times New Roman" w:cs="Times New Roman"/>
+          <w:sz w:val="28"/>
+          <w:szCs w:val="28"/>
+        </w:rPr>
+        <w:t>main.rb</w:t>
+      </w:r>
+      <w:proofErr w:type="spellEnd"/>
+      <w:r>
+        <w:rPr>
+          <w:rFonts w:ascii="Times New Roman" w:hAnsi="Times New Roman" w:cs="Times New Roman"/>
+          <w:sz w:val="28"/>
+          <w:szCs w:val="28"/>
+        </w:rPr>
+        <w:t xml:space="preserve"> like so:</w:t>
+      </w:r>
+    </w:p>
+    <w:p>
+      <w:pPr>
+        <w:pStyle w:val="ListParagraph"/>
+        <w:numPr>
+          <w:ilvl w:val="2"/>
+          <w:numId w:val="2"/>
+        </w:numPr>
+        <w:rPr>
+          <w:rFonts w:ascii="Times New Roman" w:hAnsi="Times New Roman" w:cs="Times New Roman"/>
+          <w:sz w:val="28"/>
+          <w:szCs w:val="28"/>
+        </w:rPr>
+      </w:pPr>
+      <w:r>
+        <w:rPr>
+          <w:noProof/>
+        </w:rPr>
+        <w:lastRenderedPageBreak/>
+        <w:drawing>
+          <wp:inline distT="0" distB="0" distL="0" distR="0" wp14:anchorId="2B291F81" wp14:editId="075F6DAA">
+            <wp:extent cx="4791075" cy="1347234"/>
+            <wp:effectExtent l="0" t="0" r="0" b="5715"/>
+            <wp:docPr id="1" name="Picture 1"/>
+            <wp:cNvGraphicFramePr>
+              <a:graphicFrameLocks xmlns:a="http://schemas.openxmlformats.org/drawingml/2006/main" noChangeAspect="1"/>
+            </wp:cNvGraphicFramePr>
+            <a:graphic xmlns:a="http://schemas.openxmlformats.org/drawingml/2006/main">
+              <a:graphicData uri="http://schemas.openxmlformats.org/drawingml/2006/picture">
+                <pic:pic xmlns:pic="http://schemas.openxmlformats.org/drawingml/2006/picture">
+                  <pic:nvPicPr>
+                    <pic:cNvPr id="1" name=""/>
+                    <pic:cNvPicPr/>
+                  </pic:nvPicPr>
+                  <pic:blipFill>
+                    <a:blip r:embed="rId11"/>
+                    <a:stretch>
+                      <a:fillRect/>
+                    </a:stretch>
+                  </pic:blipFill>
+                  <pic:spPr>
+                    <a:xfrm>
+                      <a:off x="0" y="0"/>
+                      <a:ext cx="4833702" cy="1359221"/>
+                    </a:xfrm>
+                    <a:prstGeom prst="rect">
+                      <a:avLst/>
+                    </a:prstGeom>
+                  </pic:spPr>
+                </pic:pic>
+              </a:graphicData>
+            </a:graphic>
+          </wp:inline>
+        </w:drawing>
+      </w:r>
+    </w:p>
+    <w:p>
+      <w:pPr>
+        <w:pStyle w:val="ListParagraph"/>
+        <w:numPr>
+          <w:ilvl w:val="1"/>
+          <w:numId w:val="2"/>
+        </w:numPr>
+        <w:rPr>
+          <w:rFonts w:ascii="Times New Roman" w:hAnsi="Times New Roman" w:cs="Times New Roman"/>
+          <w:sz w:val="28"/>
+          <w:szCs w:val="28"/>
+        </w:rPr>
+      </w:pPr>
+      <w:r>
+        <w:rPr>
+          <w:rFonts w:ascii="Times New Roman" w:hAnsi="Times New Roman" w:cs="Times New Roman"/>
+          <w:sz w:val="28"/>
+          <w:szCs w:val="28"/>
+        </w:rPr>
+        <w:t>Copy the address of this directory by selecting it and pressing ctrl + c</w:t>
+      </w:r>
+    </w:p>
+    <w:p>
+      <w:pPr>
+        <w:pStyle w:val="ListParagraph"/>
+        <w:numPr>
+          <w:ilvl w:val="2"/>
+          <w:numId w:val="2"/>
+        </w:numPr>
+        <w:rPr>
+          <w:rFonts w:ascii="Times New Roman" w:hAnsi="Times New Roman" w:cs="Times New Roman"/>
+          <w:sz w:val="28"/>
+          <w:szCs w:val="28"/>
+        </w:rPr>
+      </w:pPr>
+      <w:r>
+        <w:rPr>
+          <w:rFonts w:ascii="Times New Roman" w:hAnsi="Times New Roman" w:cs="Times New Roman"/>
+          <w:noProof/>
+          <w:sz w:val="28"/>
+          <w:szCs w:val="28"/>
+        </w:rPr>
+        <w:drawing>
+          <wp:inline distT="0" distB="0" distL="0" distR="0" wp14:anchorId="11145B31" wp14:editId="051A3493">
+            <wp:extent cx="4610100" cy="295275"/>
+            <wp:effectExtent l="0" t="0" r="0" b="9525"/>
+            <wp:docPr id="4" name="Picture 4"/>
+            <wp:cNvGraphicFramePr>
+              <a:graphicFrameLocks xmlns:a="http://schemas.openxmlformats.org/drawingml/2006/main" noChangeAspect="1"/>
+            </wp:cNvGraphicFramePr>
+            <a:graphic xmlns:a="http://schemas.openxmlformats.org/drawingml/2006/main">
+              <a:graphicData uri="http://schemas.openxmlformats.org/drawingml/2006/picture">
+                <pic:pic xmlns:pic="http://schemas.openxmlformats.org/drawingml/2006/picture">
+                  <pic:nvPicPr>
+                    <pic:cNvPr id="0" name="Picture 1"/>
+                    <pic:cNvPicPr>
+                      <a:picLocks noChangeAspect="1" noChangeArrowheads="1"/>
+                    </pic:cNvPicPr>
+                  </pic:nvPicPr>
+                  <pic:blipFill>
+                    <a:blip r:embed="rId12">
+                      <a:extLst>
+                        <a:ext uri="{28A0092B-C50C-407E-A947-70E740481C1C}">
+                          <a14:useLocalDpi xmlns:a14="http://schemas.microsoft.com/office/drawing/2010/main" val="0"/>
+                        </a:ext>
+                      </a:extLst>
+                    </a:blip>
+                    <a:srcRect/>
+                    <a:stretch>
+                      <a:fillRect/>
+                    </a:stretch>
+                  </pic:blipFill>
+                  <pic:spPr bwMode="auto">
+                    <a:xfrm>
+                      <a:off x="0" y="0"/>
+                      <a:ext cx="4610100" cy="295275"/>
+                    </a:xfrm>
+                    <a:prstGeom prst="rect">
+                      <a:avLst/>
+                    </a:prstGeom>
+                    <a:noFill/>
+                    <a:ln>
+                      <a:noFill/>
+                    </a:ln>
+                  </pic:spPr>
+                </pic:pic>
+              </a:graphicData>
+            </a:graphic>
+          </wp:inline>
+        </w:drawing>
+      </w:r>
+    </w:p>
+    <w:p>
+      <w:pPr>
+        <w:pStyle w:val="ListParagraph"/>
+        <w:numPr>
+          <w:ilvl w:val="1"/>
+          <w:numId w:val="2"/>
+        </w:numPr>
+        <w:rPr>
+          <w:rFonts w:ascii="Times New Roman" w:hAnsi="Times New Roman" w:cs="Times New Roman"/>
+          <w:sz w:val="28"/>
+          <w:szCs w:val="28"/>
+        </w:rPr>
+      </w:pPr>
+      <w:r>
+        <w:rPr>
+          <w:rFonts w:ascii="Times New Roman" w:hAnsi="Times New Roman" w:cs="Times New Roman"/>
+          <w:sz w:val="28"/>
+          <w:szCs w:val="28"/>
+        </w:rPr>
+        <w:t>Now type the cd command</w:t>
+      </w:r>
+      <w:r>
+        <w:rPr>
+          <w:rFonts w:ascii="Times New Roman" w:hAnsi="Times New Roman" w:cs="Times New Roman"/>
+          <w:sz w:val="28"/>
+          <w:szCs w:val="28"/>
+        </w:rPr>
+        <w:t>, add a space,</w:t>
+      </w:r>
+      <w:r>
+        <w:rPr>
+          <w:rFonts w:ascii="Times New Roman" w:hAnsi="Times New Roman" w:cs="Times New Roman"/>
+          <w:sz w:val="28"/>
+          <w:szCs w:val="28"/>
+        </w:rPr>
+        <w:t xml:space="preserve"> </w:t>
+      </w:r>
+      <w:r>
+        <w:rPr>
+          <w:rFonts w:ascii="Times New Roman" w:hAnsi="Times New Roman" w:cs="Times New Roman"/>
+          <w:sz w:val="28"/>
+          <w:szCs w:val="28"/>
+        </w:rPr>
+        <w:t>and then paste</w:t>
+      </w:r>
+      <w:r>
+        <w:rPr>
+          <w:rFonts w:ascii="Times New Roman" w:hAnsi="Times New Roman" w:cs="Times New Roman"/>
+          <w:sz w:val="28"/>
+          <w:szCs w:val="28"/>
+        </w:rPr>
+        <w:t xml:space="preserve"> the file path</w:t>
+      </w:r>
+      <w:r>
+        <w:rPr>
+          <w:rFonts w:ascii="Times New Roman" w:hAnsi="Times New Roman" w:cs="Times New Roman"/>
+          <w:sz w:val="28"/>
+          <w:szCs w:val="28"/>
+        </w:rPr>
+        <w:t xml:space="preserve"> by right clicking</w:t>
+      </w:r>
+      <w:r>
+        <w:rPr>
+          <w:rFonts w:ascii="Times New Roman" w:hAnsi="Times New Roman" w:cs="Times New Roman"/>
+          <w:sz w:val="28"/>
+          <w:szCs w:val="28"/>
+        </w:rPr>
+        <w:t>:</w:t>
+      </w:r>
+    </w:p>
+    <w:p>
+      <w:pPr>
+        <w:pStyle w:val="ListParagraph"/>
+        <w:numPr>
+          <w:ilvl w:val="2"/>
+          <w:numId w:val="2"/>
+        </w:numPr>
+        <w:rPr>
+          <w:rFonts w:ascii="Times New Roman" w:hAnsi="Times New Roman" w:cs="Times New Roman"/>
+          <w:sz w:val="28"/>
+          <w:szCs w:val="28"/>
+        </w:rPr>
+      </w:pPr>
+      <w:r>
+        <w:rPr>
+          <w:noProof/>
+        </w:rPr>
+        <w:drawing>
+          <wp:inline distT="0" distB="0" distL="0" distR="0" wp14:anchorId="6D1B1344" wp14:editId="14BE2C09">
+            <wp:extent cx="5210175" cy="849437"/>
+            <wp:effectExtent l="0" t="0" r="0" b="8255"/>
+            <wp:docPr id="5" name="Picture 5"/>
+            <wp:cNvGraphicFramePr>
+              <a:graphicFrameLocks xmlns:a="http://schemas.openxmlformats.org/drawingml/2006/main" noChangeAspect="1"/>
+            </wp:cNvGraphicFramePr>
+            <a:graphic xmlns:a="http://schemas.openxmlformats.org/drawingml/2006/main">
+              <a:graphicData uri="http://schemas.openxmlformats.org/drawingml/2006/picture">
+                <pic:pic xmlns:pic="http://schemas.openxmlformats.org/drawingml/2006/picture">
+                  <pic:nvPicPr>
+                    <pic:cNvPr id="1" name=""/>
+                    <pic:cNvPicPr/>
+                  </pic:nvPicPr>
+                  <pic:blipFill>
+                    <a:blip r:embed="rId13"/>
+                    <a:stretch>
+                      <a:fillRect/>
+                    </a:stretch>
+                  </pic:blipFill>
+                  <pic:spPr>
+                    <a:xfrm>
+                      <a:off x="0" y="0"/>
+                      <a:ext cx="5261234" cy="857761"/>
+                    </a:xfrm>
+                    <a:prstGeom prst="rect">
+                      <a:avLst/>
+                    </a:prstGeom>
+                  </pic:spPr>
+                </pic:pic>
+              </a:graphicData>
+            </a:graphic>
+          </wp:inline>
+        </w:drawing>
+      </w:r>
+    </w:p>
+    <w:p>
+      <w:pPr>
+        <w:pStyle w:val="ListParagraph"/>
+        <w:numPr>
+          <w:ilvl w:val="1"/>
+          <w:numId w:val="2"/>
+        </w:numPr>
+        <w:rPr>
+          <w:rFonts w:ascii="Times New Roman" w:hAnsi="Times New Roman" w:cs="Times New Roman"/>
+          <w:sz w:val="28"/>
+          <w:szCs w:val="28"/>
+        </w:rPr>
+      </w:pPr>
+      <w:r>
+        <w:rPr>
+          <w:rFonts w:ascii="Times New Roman" w:hAnsi="Times New Roman" w:cs="Times New Roman"/>
+          <w:sz w:val="28"/>
+          <w:szCs w:val="28"/>
+        </w:rPr>
+        <w:t xml:space="preserve">Press </w:t>
+      </w:r>
+      <w:proofErr w:type="gramStart"/>
+      <w:r>
+        <w:rPr>
+          <w:rFonts w:ascii="Times New Roman" w:hAnsi="Times New Roman" w:cs="Times New Roman"/>
+          <w:sz w:val="28"/>
+          <w:szCs w:val="28"/>
+        </w:rPr>
+        <w:t>enter</w:t>
+      </w:r>
+      <w:proofErr w:type="gramEnd"/>
+      <w:r>
+        <w:rPr>
+          <w:rFonts w:ascii="Times New Roman" w:hAnsi="Times New Roman" w:cs="Times New Roman"/>
+          <w:sz w:val="28"/>
+          <w:szCs w:val="28"/>
+        </w:rPr>
+        <w:t xml:space="preserve"> and you should now be in that directory</w:t>
+      </w:r>
+    </w:p>
+    <w:p>
+      <w:pPr>
+        <w:pStyle w:val="ListParagraph"/>
+        <w:numPr>
+          <w:ilvl w:val="2"/>
+          <w:numId w:val="2"/>
+        </w:numPr>
+        <w:rPr>
+          <w:rFonts w:ascii="Times New Roman" w:hAnsi="Times New Roman" w:cs="Times New Roman"/>
+          <w:sz w:val="28"/>
+          <w:szCs w:val="28"/>
+        </w:rPr>
+      </w:pPr>
+      <w:r>
+        <w:rPr>
+          <w:noProof/>
+        </w:rPr>
+        <w:drawing>
+          <wp:inline distT="0" distB="0" distL="0" distR="0" wp14:anchorId="5F4F8806" wp14:editId="6E922D64">
+            <wp:extent cx="5200650" cy="1584643"/>
+            <wp:effectExtent l="0" t="0" r="0" b="0"/>
+            <wp:docPr id="6" name="Picture 6"/>
+            <wp:cNvGraphicFramePr>
+              <a:graphicFrameLocks xmlns:a="http://schemas.openxmlformats.org/drawingml/2006/main" noChangeAspect="1"/>
+            </wp:cNvGraphicFramePr>
+            <a:graphic xmlns:a="http://schemas.openxmlformats.org/drawingml/2006/main">
+              <a:graphicData uri="http://schemas.openxmlformats.org/drawingml/2006/picture">
+                <pic:pic xmlns:pic="http://schemas.openxmlformats.org/drawingml/2006/picture">
+                  <pic:nvPicPr>
+                    <pic:cNvPr id="1" name=""/>
+                    <pic:cNvPicPr/>
+                  </pic:nvPicPr>
+                  <pic:blipFill>
+                    <a:blip r:embed="rId14"/>
+                    <a:stretch>
+                      <a:fillRect/>
+                    </a:stretch>
+                  </pic:blipFill>
+                  <pic:spPr>
+                    <a:xfrm>
+                      <a:off x="0" y="0"/>
+                      <a:ext cx="5224665" cy="1591960"/>
+                    </a:xfrm>
+                    <a:prstGeom prst="rect">
+                      <a:avLst/>
+                    </a:prstGeom>
+                  </pic:spPr>
+                </pic:pic>
+              </a:graphicData>
+            </a:graphic>
+          </wp:inline>
+        </w:drawing>
+      </w:r>
+    </w:p>
+    <w:p>
+      <w:pPr>
+        <w:pStyle w:val="ListParagraph"/>
+        <w:numPr>
+          <w:ilvl w:val="1"/>
+          <w:numId w:val="2"/>
+        </w:numPr>
+        <w:rPr>
+          <w:rFonts w:ascii="Times New Roman" w:hAnsi="Times New Roman" w:cs="Times New Roman"/>
+          <w:sz w:val="28"/>
+          <w:szCs w:val="28"/>
+        </w:rPr>
+      </w:pPr>
+      <w:r>
+        <w:rPr>
+          <w:rFonts w:ascii="Times New Roman" w:hAnsi="Times New Roman" w:cs="Times New Roman"/>
+          <w:sz w:val="28"/>
+          <w:szCs w:val="28"/>
+        </w:rPr>
+        <w:t xml:space="preserve">Now to run the game simply type ‘ruby </w:t>
+      </w:r>
+      <w:proofErr w:type="spellStart"/>
+      <w:r>
+        <w:rPr>
+          <w:rFonts w:ascii="Times New Roman" w:hAnsi="Times New Roman" w:cs="Times New Roman"/>
+          <w:sz w:val="28"/>
+          <w:szCs w:val="28"/>
+        </w:rPr>
+        <w:t>main.rb</w:t>
+      </w:r>
+      <w:proofErr w:type="spellEnd"/>
+      <w:r>
+        <w:rPr>
+          <w:rFonts w:ascii="Times New Roman" w:hAnsi="Times New Roman" w:cs="Times New Roman"/>
+          <w:sz w:val="28"/>
+          <w:szCs w:val="28"/>
+        </w:rPr>
+        <w:t>’ and press enter, your screen should look like this afterwards:</w:t>
+      </w:r>
+    </w:p>
+    <w:p>
+      <w:pPr>
+        <w:pStyle w:val="ListParagraph"/>
+        <w:numPr>
+          <w:ilvl w:val="2"/>
+          <w:numId w:val="2"/>
+        </w:numPr>
+        <w:rPr>
+          <w:rFonts w:ascii="Times New Roman" w:hAnsi="Times New Roman" w:cs="Times New Roman"/>
+          <w:sz w:val="28"/>
+          <w:szCs w:val="28"/>
+        </w:rPr>
+      </w:pPr>
+      <w:r>
+        <w:rPr>
+          <w:noProof/>
+        </w:rPr>
+        <w:drawing>
+          <wp:inline distT="0" distB="0" distL="0" distR="0" wp14:anchorId="35961205" wp14:editId="7F5F0FC8">
+            <wp:extent cx="4695825" cy="2465308"/>
+            <wp:effectExtent l="0" t="0" r="0" b="0"/>
+            <wp:docPr id="7" name="Picture 7"/>
+            <wp:cNvGraphicFramePr>
+              <a:graphicFrameLocks xmlns:a="http://schemas.openxmlformats.org/drawingml/2006/main" noChangeAspect="1"/>
+            </wp:cNvGraphicFramePr>
+            <a:graphic xmlns:a="http://schemas.openxmlformats.org/drawingml/2006/main">
+              <a:graphicData uri="http://schemas.openxmlformats.org/drawingml/2006/picture">
+                <pic:pic xmlns:pic="http://schemas.openxmlformats.org/drawingml/2006/picture">
+                  <pic:nvPicPr>
+                    <pic:cNvPr id="1" name=""/>
+                    <pic:cNvPicPr/>
+                  </pic:nvPicPr>
+                  <pic:blipFill>
+                    <a:blip r:embed="rId15"/>
+                    <a:stretch>
+                      <a:fillRect/>
+                    </a:stretch>
+                  </pic:blipFill>
+                  <pic:spPr>
+                    <a:xfrm>
+                      <a:off x="0" y="0"/>
+                      <a:ext cx="4703273" cy="2469218"/>
+                    </a:xfrm>
+                    <a:prstGeom prst="rect">
+                      <a:avLst/>
+                    </a:prstGeom>
+                  </pic:spPr>
+                </pic:pic>
+              </a:graphicData>
+            </a:graphic>
+          </wp:inline>
+        </w:drawing>
+      </w:r>
+    </w:p>
+    <w:p>
+      <w:pPr>
+        <w:rPr>
+          <w:rFonts w:ascii="Times New Roman" w:hAnsi="Times New Roman" w:cs="Times New Roman"/>
+          <w:sz w:val="28"/>
+          <w:szCs w:val="28"/>
+        </w:rPr>
+      </w:pPr>
+      <w:r>
+        <w:rPr>
+          <w:rFonts w:ascii="Times New Roman" w:hAnsi="Times New Roman" w:cs="Times New Roman"/>
+          <w:sz w:val="28"/>
+          <w:szCs w:val="28"/>
+        </w:rPr>
+        <w:lastRenderedPageBreak/>
+        <w:br/>
+        <w:t>Commands</w:t>
+      </w:r>
+    </w:p>
+    <w:p>
+      <w:pPr>
+        <w:rPr>
+          <w:rFonts w:ascii="Times New Roman" w:hAnsi="Times New Roman" w:cs="Times New Roman"/>
+          <w:sz w:val="28"/>
+          <w:szCs w:val="28"/>
+        </w:rPr>
+      </w:pPr>
+      <w:r>
+        <w:rPr>
+          <w:rFonts w:ascii="Times New Roman" w:hAnsi="Times New Roman" w:cs="Times New Roman"/>
+          <w:sz w:val="28"/>
+          <w:szCs w:val="28"/>
+        </w:rPr>
+        <w:t>General</w:t>
+      </w:r>
+    </w:p>
+    <w:p>
+      <w:pPr>
+        <w:rPr>
+          <w:rFonts w:ascii="Times New Roman" w:hAnsi="Times New Roman" w:cs="Times New Roman"/>
+          <w:sz w:val="28"/>
+          <w:szCs w:val="28"/>
+        </w:rPr>
+      </w:pPr>
+      <w:r>
+        <w:rPr>
+          <w:rFonts w:ascii="Times New Roman" w:hAnsi="Times New Roman" w:cs="Times New Roman"/>
+          <w:sz w:val="28"/>
+          <w:szCs w:val="28"/>
+        </w:rPr>
+        <w:t>All commands must be typed and enter must be pressed to activate that command</w:t>
+      </w:r>
+    </w:p>
+    <w:p>
+      <w:pPr>
+        <w:pStyle w:val="ListParagraph"/>
+        <w:numPr>
+          <w:ilvl w:val="0"/>
+          <w:numId w:val="1"/>
+        </w:numPr>
+        <w:rPr>
+          <w:rFonts w:ascii="Times New Roman" w:hAnsi="Times New Roman" w:cs="Times New Roman"/>
+          <w:sz w:val="28"/>
+          <w:szCs w:val="28"/>
+        </w:rPr>
+      </w:pPr>
+      <w:r>
+        <w:rPr>
+          <w:rFonts w:ascii="Times New Roman" w:hAnsi="Times New Roman" w:cs="Times New Roman"/>
+          <w:sz w:val="28"/>
+          <w:szCs w:val="28"/>
+        </w:rPr>
+        <w:t>Typing ‘man’ will reveal a list of commands for each level.</w:t>
+      </w:r>
+      <w:r>
+        <w:rPr>
+          <w:rFonts w:ascii="Times New Roman" w:hAnsi="Times New Roman" w:cs="Times New Roman"/>
+          <w:sz w:val="28"/>
+          <w:szCs w:val="28"/>
+        </w:rPr>
+        <w:t xml:space="preserve"> </w:t>
+      </w:r>
+    </w:p>
+    <w:p>
+      <w:pPr>
+        <w:pStyle w:val="ListParagraph"/>
+        <w:numPr>
+          <w:ilvl w:val="1"/>
+          <w:numId w:val="1"/>
+        </w:numPr>
+        <w:rPr>
+          <w:rFonts w:ascii="Times New Roman" w:hAnsi="Times New Roman" w:cs="Times New Roman"/>
+          <w:sz w:val="28"/>
+          <w:szCs w:val="28"/>
+        </w:rPr>
+      </w:pPr>
+      <w:r>
+        <w:rPr>
+          <w:rFonts w:ascii="Times New Roman" w:hAnsi="Times New Roman" w:cs="Times New Roman"/>
+          <w:sz w:val="28"/>
+          <w:szCs w:val="28"/>
+        </w:rPr>
+        <w:t>Commands are returned as a list in the form:</w:t>
+      </w:r>
+    </w:p>
+    <w:p>
+      <w:pPr>
+        <w:pStyle w:val="ListParagraph"/>
+        <w:numPr>
+          <w:ilvl w:val="2"/>
+          <w:numId w:val="1"/>
+        </w:numPr>
+        <w:rPr>
+          <w:rFonts w:ascii="Times New Roman" w:hAnsi="Times New Roman" w:cs="Times New Roman"/>
+          <w:sz w:val="28"/>
+          <w:szCs w:val="28"/>
+        </w:rPr>
+      </w:pPr>
+      <w:r>
+        <w:rPr>
+          <w:rFonts w:ascii="Times New Roman" w:hAnsi="Times New Roman" w:cs="Times New Roman"/>
+          <w:sz w:val="28"/>
+          <w:szCs w:val="28"/>
+        </w:rPr>
+        <w:t xml:space="preserve">Command </w:t>
+      </w:r>
+      <w:r>
+        <w:rPr>
+          <w:rFonts w:ascii="Times New Roman" w:hAnsi="Times New Roman" w:cs="Times New Roman"/>
+          <w:sz w:val="28"/>
+          <w:szCs w:val="28"/>
+        </w:rPr>
+        <w:tab/>
+      </w:r>
+      <w:r>
+        <w:rPr>
+          <w:rFonts w:ascii="Times New Roman" w:hAnsi="Times New Roman" w:cs="Times New Roman"/>
+          <w:sz w:val="28"/>
+          <w:szCs w:val="28"/>
+        </w:rPr>
+        <w:tab/>
+      </w:r>
+      <w:r>
+        <w:rPr>
+          <w:rFonts w:ascii="Times New Roman" w:hAnsi="Times New Roman" w:cs="Times New Roman"/>
+          <w:sz w:val="28"/>
+          <w:szCs w:val="28"/>
+        </w:rPr>
+        <w:tab/>
+      </w:r>
+      <w:r>
+        <w:rPr>
+          <w:rFonts w:ascii="Times New Roman" w:hAnsi="Times New Roman" w:cs="Times New Roman"/>
+          <w:sz w:val="28"/>
+          <w:szCs w:val="28"/>
+        </w:rPr>
+        <w:t xml:space="preserve">– </w:t>
+      </w:r>
+      <w:r>
+        <w:rPr>
+          <w:rFonts w:ascii="Times New Roman" w:hAnsi="Times New Roman" w:cs="Times New Roman"/>
+          <w:sz w:val="28"/>
+          <w:szCs w:val="28"/>
+        </w:rPr>
+        <w:tab/>
+      </w:r>
+      <w:r>
+        <w:rPr>
+          <w:rFonts w:ascii="Times New Roman" w:hAnsi="Times New Roman" w:cs="Times New Roman"/>
+          <w:sz w:val="28"/>
+          <w:szCs w:val="28"/>
+        </w:rPr>
+        <w:tab/>
+      </w:r>
+      <w:r>
+        <w:rPr>
+          <w:rFonts w:ascii="Times New Roman" w:hAnsi="Times New Roman" w:cs="Times New Roman"/>
+          <w:sz w:val="28"/>
+          <w:szCs w:val="28"/>
+        </w:rPr>
+        <w:t>Keyword</w:t>
+      </w:r>
+    </w:p>
+    <w:p>
+      <w:pPr>
+        <w:pStyle w:val="ListParagraph"/>
+        <w:numPr>
+          <w:ilvl w:val="2"/>
+          <w:numId w:val="1"/>
+        </w:numPr>
+        <w:rPr>
+          <w:rFonts w:ascii="Times New Roman" w:hAnsi="Times New Roman" w:cs="Times New Roman"/>
+          <w:sz w:val="28"/>
+          <w:szCs w:val="28"/>
+        </w:rPr>
+      </w:pPr>
+      <w:r>
+        <w:rPr>
+          <w:rFonts w:ascii="Times New Roman" w:hAnsi="Times New Roman" w:cs="Times New Roman"/>
+          <w:sz w:val="28"/>
+          <w:szCs w:val="28"/>
+        </w:rPr>
+        <w:t xml:space="preserve">Countdown to Birthday </w:t>
+      </w:r>
+      <w:r>
+        <w:rPr>
+          <w:rFonts w:ascii="Times New Roman" w:hAnsi="Times New Roman" w:cs="Times New Roman"/>
+          <w:sz w:val="28"/>
+          <w:szCs w:val="28"/>
+        </w:rPr>
+        <w:tab/>
+        <w:t xml:space="preserve">- </w:t>
+      </w:r>
+      <w:r>
+        <w:rPr>
+          <w:rFonts w:ascii="Times New Roman" w:hAnsi="Times New Roman" w:cs="Times New Roman"/>
+          <w:sz w:val="28"/>
+          <w:szCs w:val="28"/>
+        </w:rPr>
+        <w:tab/>
+      </w:r>
+      <w:r>
+        <w:rPr>
+          <w:rFonts w:ascii="Times New Roman" w:hAnsi="Times New Roman" w:cs="Times New Roman"/>
+          <w:sz w:val="28"/>
+          <w:szCs w:val="28"/>
+        </w:rPr>
+        <w:tab/>
+        <w:t>count</w:t>
+      </w:r>
+    </w:p>
+    <w:p>
+      <w:pPr>
+        <w:pStyle w:val="ListParagraph"/>
+        <w:numPr>
+          <w:ilvl w:val="2"/>
+          <w:numId w:val="1"/>
+        </w:numPr>
+        <w:rPr>
+          <w:rFonts w:ascii="Times New Roman" w:hAnsi="Times New Roman" w:cs="Times New Roman"/>
+          <w:sz w:val="28"/>
+          <w:szCs w:val="28"/>
+        </w:rPr>
+      </w:pPr>
+      <w:r>
+        <w:rPr>
+          <w:rFonts w:ascii="Times New Roman" w:hAnsi="Times New Roman" w:cs="Times New Roman"/>
+          <w:sz w:val="28"/>
+          <w:szCs w:val="28"/>
+        </w:rPr>
+        <w:t>Nothing</w:t>
+      </w:r>
+      <w:r>
+        <w:rPr>
+          <w:rFonts w:ascii="Times New Roman" w:hAnsi="Times New Roman" w:cs="Times New Roman"/>
+          <w:sz w:val="28"/>
+          <w:szCs w:val="28"/>
+        </w:rPr>
+        <w:tab/>
+      </w:r>
+      <w:r>
+        <w:rPr>
+          <w:rFonts w:ascii="Times New Roman" w:hAnsi="Times New Roman" w:cs="Times New Roman"/>
+          <w:sz w:val="28"/>
+          <w:szCs w:val="28"/>
+        </w:rPr>
+        <w:tab/>
+      </w:r>
+      <w:r>
+        <w:rPr>
+          <w:rFonts w:ascii="Times New Roman" w:hAnsi="Times New Roman" w:cs="Times New Roman"/>
+          <w:sz w:val="28"/>
+          <w:szCs w:val="28"/>
+        </w:rPr>
+        <w:tab/>
+        <w:t>-</w:t>
+      </w:r>
+      <w:r>
+        <w:rPr>
+          <w:rFonts w:ascii="Times New Roman" w:hAnsi="Times New Roman" w:cs="Times New Roman"/>
+          <w:sz w:val="28"/>
+          <w:szCs w:val="28"/>
+        </w:rPr>
+        <w:tab/>
+      </w:r>
+      <w:r>
+        <w:rPr>
+          <w:rFonts w:ascii="Times New Roman" w:hAnsi="Times New Roman" w:cs="Times New Roman"/>
+          <w:sz w:val="28"/>
+          <w:szCs w:val="28"/>
+        </w:rPr>
+        <w:tab/>
+      </w:r>
+      <w:proofErr w:type="spellStart"/>
+      <w:r>
+        <w:rPr>
+          <w:rFonts w:ascii="Times New Roman" w:hAnsi="Times New Roman" w:cs="Times New Roman"/>
+          <w:sz w:val="28"/>
+          <w:szCs w:val="28"/>
+        </w:rPr>
+        <w:t>noth</w:t>
+      </w:r>
+      <w:proofErr w:type="spellEnd"/>
+    </w:p>
+    <w:p>
+      <w:pPr>
+        <w:pStyle w:val="ListParagraph"/>
+        <w:numPr>
+          <w:ilvl w:val="1"/>
+          <w:numId w:val="1"/>
+        </w:numPr>
+        <w:rPr>
+          <w:rFonts w:ascii="Times New Roman" w:hAnsi="Times New Roman" w:cs="Times New Roman"/>
+          <w:sz w:val="28"/>
+          <w:szCs w:val="28"/>
+        </w:rPr>
+      </w:pPr>
+      <w:r>
+        <w:rPr>
+          <w:rFonts w:ascii="Times New Roman" w:hAnsi="Times New Roman" w:cs="Times New Roman"/>
+          <w:sz w:val="28"/>
+          <w:szCs w:val="28"/>
+        </w:rPr>
+        <w:t>Not every level will have the countdown to birthday command, this is just merely an example</w:t>
+      </w:r>
+      <w:r>
+        <w:rPr>
+          <w:rFonts w:ascii="Times New Roman" w:hAnsi="Times New Roman" w:cs="Times New Roman"/>
+          <w:sz w:val="28"/>
+          <w:szCs w:val="28"/>
+        </w:rPr>
+        <w:t xml:space="preserve"> for teaching purposes</w:t>
+      </w:r>
+    </w:p>
+    <w:p>
+      <w:pPr>
+        <w:pStyle w:val="ListParagraph"/>
+        <w:numPr>
+          <w:ilvl w:val="0"/>
+          <w:numId w:val="1"/>
+        </w:numPr>
+        <w:rPr>
+          <w:rFonts w:ascii="Times New Roman" w:hAnsi="Times New Roman" w:cs="Times New Roman"/>
+          <w:sz w:val="28"/>
+          <w:szCs w:val="28"/>
+        </w:rPr>
+      </w:pPr>
+      <w:r>
+        <w:rPr>
+          <w:rFonts w:ascii="Times New Roman" w:hAnsi="Times New Roman" w:cs="Times New Roman"/>
+          <w:sz w:val="28"/>
+          <w:szCs w:val="28"/>
+        </w:rPr>
+        <w:t>Typing ‘clear’ will clear the screen of all clutter.</w:t>
+      </w:r>
+    </w:p>
+    <w:p>
+      <w:pPr>
+        <w:pStyle w:val="ListParagraph"/>
+        <w:numPr>
+          <w:ilvl w:val="0"/>
+          <w:numId w:val="1"/>
+        </w:numPr>
+        <w:rPr>
+          <w:rFonts w:ascii="Times New Roman" w:hAnsi="Times New Roman" w:cs="Times New Roman"/>
+          <w:sz w:val="28"/>
+          <w:szCs w:val="28"/>
+        </w:rPr>
+      </w:pPr>
+      <w:r>
+        <w:rPr>
+          <w:rFonts w:ascii="Times New Roman" w:hAnsi="Times New Roman" w:cs="Times New Roman"/>
+          <w:sz w:val="28"/>
+          <w:szCs w:val="28"/>
+        </w:rPr>
+        <w:t>I recommend trying all possible commands for each level. Some might make you lose the game, but may have humorous dialogue options</w:t>
+      </w:r>
+      <w:r>
+        <w:rPr>
+          <w:rFonts w:ascii="Times New Roman" w:hAnsi="Times New Roman" w:cs="Times New Roman"/>
+          <w:sz w:val="28"/>
+          <w:szCs w:val="28"/>
+        </w:rPr>
+        <w:t>.</w:t>
+      </w:r>
+      <w:bookmarkStart w:id="0" w:name="_GoBack"/>
+      <w:bookmarkEnd w:id="0"/>
     </w:p>
     <w:sectPr>
-      <w:footerReference w:type="default" r:id="rId7"/>
+      <w:footerReference w:type="default" r:id="rId16"/>
       <w:pgSz w:w="12240" w:h="15840"/>
       <w:pgMar w:top="1440" w:right="1440" w:bottom="1440" w:left="1440" w:header="720" w:footer="720" w:gutter="0"/>
       <w:cols w:space="720"/>
@@ -1246,6 +2969,335 @@
     </w:p>
   </w:footnote>
 </w:footnotes>
+</file>
+
+<file path=word/numbering.xml><?xml version="1.0" encoding="utf-8"?>
+<w:numbering xmlns:wpc="http://schemas.microsoft.com/office/word/2010/wordprocessingCanvas" xmlns:cx="http://schemas.microsoft.com/office/drawing/2014/chartex" xmlns:cx1="http://schemas.microsoft.com/office/drawing/2015/9/8/chartex" xmlns:cx2="http://schemas.microsoft.com/office/drawing/2015/10/21/chartex" xmlns:cx3="http://schemas.microsoft.com/office/drawing/2016/5/9/chartex" xmlns:cx4="http://schemas.microsoft.com/office/drawing/2016/5/10/chartex" xmlns:cx5="http://schemas.microsoft.com/office/drawing/2016/5/11/chartex" xmlns:cx6="http://schemas.microsoft.com/office/drawing/2016/5/12/chartex" xmlns:cx7="http://schemas.microsoft.com/office/drawing/2016/5/13/chartex" xmlns:cx8="http://schemas.microsoft.com/office/drawing/2016/5/14/chartex" xmlns:mc="http://schemas.openxmlformats.org/markup-compatibility/2006" xmlns:aink="http://schemas.microsoft.com/office/drawing/2016/ink" xmlns:am3d="http://schemas.microsoft.com/office/drawing/2017/model3d" xmlns:o="urn:schemas-microsoft-com:office:office" xmlns:r="http://schemas.openxmlformats.org/officeDocument/2006/relationships" xmlns:m="http://schemas.openxmlformats.org/officeDocument/2006/math" xmlns:v="urn:schemas-microsoft-com:vml" xmlns:wp14="http://schemas.microsoft.com/office/word/2010/wordprocessingDrawing" xmlns:wp="http://schemas.openxmlformats.org/drawingml/2006/wordprocessingDrawing" xmlns:w10="urn:schemas-microsoft-com:office:word" xmlns:w="http://schemas.openxmlformats.org/wordprocessingml/2006/main" xmlns:w14="http://schemas.microsoft.com/office/word/2010/wordml" xmlns:w15="http://schemas.microsoft.com/office/word/2012/wordml" xmlns:w16cid="http://schemas.microsoft.com/office/word/2016/wordml/cid" xmlns:w16se="http://schemas.microsoft.com/office/word/2015/wordml/symex" xmlns:wpg="http://schemas.microsoft.com/office/word/2010/wordprocessingGroup" xmlns:wpi="http://schemas.microsoft.com/office/word/2010/wordprocessingInk" xmlns:wne="http://schemas.microsoft.com/office/word/2006/wordml" xmlns:wps="http://schemas.microsoft.com/office/word/2010/wordprocessingShape" mc:Ignorable="w14 w15 w16se w16cid wp14">
+  <w:abstractNum w:abstractNumId="0" w15:restartNumberingAfterBreak="0">
+    <w:nsid w:val="20F5103F"/>
+    <w:multiLevelType w:val="hybridMultilevel"/>
+    <w:tmpl w:val="DBBE9B30"/>
+    <w:lvl w:ilvl="0" w:tplc="04090001">
+      <w:start w:val="1"/>
+      <w:numFmt w:val="bullet"/>
+      <w:lvlText w:val=""/>
+      <w:lvlJc w:val="left"/>
+      <w:pPr>
+        <w:ind w:left="720" w:hanging="360"/>
+      </w:pPr>
+      <w:rPr>
+        <w:rFonts w:ascii="Symbol" w:hAnsi="Symbol" w:hint="default"/>
+      </w:rPr>
+    </w:lvl>
+    <w:lvl w:ilvl="1" w:tplc="04090003">
+      <w:start w:val="1"/>
+      <w:numFmt w:val="bullet"/>
+      <w:lvlText w:val="o"/>
+      <w:lvlJc w:val="left"/>
+      <w:pPr>
+        <w:ind w:left="1440" w:hanging="360"/>
+      </w:pPr>
+      <w:rPr>
+        <w:rFonts w:ascii="Courier New" w:hAnsi="Courier New" w:cs="Courier New" w:hint="default"/>
+      </w:rPr>
+    </w:lvl>
+    <w:lvl w:ilvl="2" w:tplc="04090005">
+      <w:start w:val="1"/>
+      <w:numFmt w:val="bullet"/>
+      <w:lvlText w:val=""/>
+      <w:lvlJc w:val="left"/>
+      <w:pPr>
+        <w:ind w:left="2160" w:hanging="360"/>
+      </w:pPr>
+      <w:rPr>
+        <w:rFonts w:ascii="Wingdings" w:hAnsi="Wingdings" w:hint="default"/>
+      </w:rPr>
+    </w:lvl>
+    <w:lvl w:ilvl="3" w:tplc="04090001" w:tentative="1">
+      <w:start w:val="1"/>
+      <w:numFmt w:val="bullet"/>
+      <w:lvlText w:val=""/>
+      <w:lvlJc w:val="left"/>
+      <w:pPr>
+        <w:ind w:left="2880" w:hanging="360"/>
+      </w:pPr>
+      <w:rPr>
+        <w:rFonts w:ascii="Symbol" w:hAnsi="Symbol" w:hint="default"/>
+      </w:rPr>
+    </w:lvl>
+    <w:lvl w:ilvl="4" w:tplc="04090003" w:tentative="1">
+      <w:start w:val="1"/>
+      <w:numFmt w:val="bullet"/>
+      <w:lvlText w:val="o"/>
+      <w:lvlJc w:val="left"/>
+      <w:pPr>
+        <w:ind w:left="3600" w:hanging="360"/>
+      </w:pPr>
+      <w:rPr>
+        <w:rFonts w:ascii="Courier New" w:hAnsi="Courier New" w:cs="Courier New" w:hint="default"/>
+      </w:rPr>
+    </w:lvl>
+    <w:lvl w:ilvl="5" w:tplc="04090005" w:tentative="1">
+      <w:start w:val="1"/>
+      <w:numFmt w:val="bullet"/>
+      <w:lvlText w:val=""/>
+      <w:lvlJc w:val="left"/>
+      <w:pPr>
+        <w:ind w:left="4320" w:hanging="360"/>
+      </w:pPr>
+      <w:rPr>
+        <w:rFonts w:ascii="Wingdings" w:hAnsi="Wingdings" w:hint="default"/>
+      </w:rPr>
+    </w:lvl>
+    <w:lvl w:ilvl="6" w:tplc="04090001" w:tentative="1">
+      <w:start w:val="1"/>
+      <w:numFmt w:val="bullet"/>
+      <w:lvlText w:val=""/>
+      <w:lvlJc w:val="left"/>
+      <w:pPr>
+        <w:ind w:left="5040" w:hanging="360"/>
+      </w:pPr>
+      <w:rPr>
+        <w:rFonts w:ascii="Symbol" w:hAnsi="Symbol" w:hint="default"/>
+      </w:rPr>
+    </w:lvl>
+    <w:lvl w:ilvl="7" w:tplc="04090003" w:tentative="1">
+      <w:start w:val="1"/>
+      <w:numFmt w:val="bullet"/>
+      <w:lvlText w:val="o"/>
+      <w:lvlJc w:val="left"/>
+      <w:pPr>
+        <w:ind w:left="5760" w:hanging="360"/>
+      </w:pPr>
+      <w:rPr>
+        <w:rFonts w:ascii="Courier New" w:hAnsi="Courier New" w:cs="Courier New" w:hint="default"/>
+      </w:rPr>
+    </w:lvl>
+    <w:lvl w:ilvl="8" w:tplc="04090005" w:tentative="1">
+      <w:start w:val="1"/>
+      <w:numFmt w:val="bullet"/>
+      <w:lvlText w:val=""/>
+      <w:lvlJc w:val="left"/>
+      <w:pPr>
+        <w:ind w:left="6480" w:hanging="360"/>
+      </w:pPr>
+      <w:rPr>
+        <w:rFonts w:ascii="Wingdings" w:hAnsi="Wingdings" w:hint="default"/>
+      </w:rPr>
+    </w:lvl>
+  </w:abstractNum>
+  <w:abstractNum w:abstractNumId="1" w15:restartNumberingAfterBreak="0">
+    <w:nsid w:val="4810449E"/>
+    <w:multiLevelType w:val="hybridMultilevel"/>
+    <w:tmpl w:val="F620ECAE"/>
+    <w:lvl w:ilvl="0" w:tplc="0409000F">
+      <w:start w:val="1"/>
+      <w:numFmt w:val="decimal"/>
+      <w:lvlText w:val="%1."/>
+      <w:lvlJc w:val="left"/>
+      <w:pPr>
+        <w:ind w:left="720" w:hanging="360"/>
+      </w:pPr>
+      <w:rPr>
+        <w:rFonts w:hint="default"/>
+      </w:rPr>
+    </w:lvl>
+    <w:lvl w:ilvl="1" w:tplc="04090019">
+      <w:start w:val="1"/>
+      <w:numFmt w:val="lowerLetter"/>
+      <w:lvlText w:val="%2."/>
+      <w:lvlJc w:val="left"/>
+      <w:pPr>
+        <w:ind w:left="1440" w:hanging="360"/>
+      </w:pPr>
+    </w:lvl>
+    <w:lvl w:ilvl="2" w:tplc="0409001B">
+      <w:start w:val="1"/>
+      <w:numFmt w:val="lowerRoman"/>
+      <w:lvlText w:val="%3."/>
+      <w:lvlJc w:val="right"/>
+      <w:pPr>
+        <w:ind w:left="2160" w:hanging="180"/>
+      </w:pPr>
+    </w:lvl>
+    <w:lvl w:ilvl="3" w:tplc="0409000F" w:tentative="1">
+      <w:start w:val="1"/>
+      <w:numFmt w:val="decimal"/>
+      <w:lvlText w:val="%4."/>
+      <w:lvlJc w:val="left"/>
+      <w:pPr>
+        <w:ind w:left="2880" w:hanging="360"/>
+      </w:pPr>
+    </w:lvl>
+    <w:lvl w:ilvl="4" w:tplc="04090019" w:tentative="1">
+      <w:start w:val="1"/>
+      <w:numFmt w:val="lowerLetter"/>
+      <w:lvlText w:val="%5."/>
+      <w:lvlJc w:val="left"/>
+      <w:pPr>
+        <w:ind w:left="3600" w:hanging="360"/>
+      </w:pPr>
+    </w:lvl>
+    <w:lvl w:ilvl="5" w:tplc="0409001B" w:tentative="1">
+      <w:start w:val="1"/>
+      <w:numFmt w:val="lowerRoman"/>
+      <w:lvlText w:val="%6."/>
+      <w:lvlJc w:val="right"/>
+      <w:pPr>
+        <w:ind w:left="4320" w:hanging="180"/>
+      </w:pPr>
+    </w:lvl>
+    <w:lvl w:ilvl="6" w:tplc="0409000F" w:tentative="1">
+      <w:start w:val="1"/>
+      <w:numFmt w:val="decimal"/>
+      <w:lvlText w:val="%7."/>
+      <w:lvlJc w:val="left"/>
+      <w:pPr>
+        <w:ind w:left="5040" w:hanging="360"/>
+      </w:pPr>
+    </w:lvl>
+    <w:lvl w:ilvl="7" w:tplc="04090019" w:tentative="1">
+      <w:start w:val="1"/>
+      <w:numFmt w:val="lowerLetter"/>
+      <w:lvlText w:val="%8."/>
+      <w:lvlJc w:val="left"/>
+      <w:pPr>
+        <w:ind w:left="5760" w:hanging="360"/>
+      </w:pPr>
+    </w:lvl>
+    <w:lvl w:ilvl="8" w:tplc="0409001B" w:tentative="1">
+      <w:start w:val="1"/>
+      <w:numFmt w:val="lowerRoman"/>
+      <w:lvlText w:val="%9."/>
+      <w:lvlJc w:val="right"/>
+      <w:pPr>
+        <w:ind w:left="6480" w:hanging="180"/>
+      </w:pPr>
+    </w:lvl>
+  </w:abstractNum>
+  <w:abstractNum w:abstractNumId="2" w15:restartNumberingAfterBreak="0">
+    <w:nsid w:val="63730764"/>
+    <w:multiLevelType w:val="hybridMultilevel"/>
+    <w:tmpl w:val="4EB87500"/>
+    <w:lvl w:ilvl="0" w:tplc="04090001">
+      <w:start w:val="1"/>
+      <w:numFmt w:val="bullet"/>
+      <w:lvlText w:val=""/>
+      <w:lvlJc w:val="left"/>
+      <w:pPr>
+        <w:ind w:left="720" w:hanging="360"/>
+      </w:pPr>
+      <w:rPr>
+        <w:rFonts w:ascii="Symbol" w:hAnsi="Symbol" w:hint="default"/>
+      </w:rPr>
+    </w:lvl>
+    <w:lvl w:ilvl="1" w:tplc="04090003" w:tentative="1">
+      <w:start w:val="1"/>
+      <w:numFmt w:val="bullet"/>
+      <w:lvlText w:val="o"/>
+      <w:lvlJc w:val="left"/>
+      <w:pPr>
+        <w:ind w:left="1440" w:hanging="360"/>
+      </w:pPr>
+      <w:rPr>
+        <w:rFonts w:ascii="Courier New" w:hAnsi="Courier New" w:cs="Courier New" w:hint="default"/>
+      </w:rPr>
+    </w:lvl>
+    <w:lvl w:ilvl="2" w:tplc="04090005" w:tentative="1">
+      <w:start w:val="1"/>
+      <w:numFmt w:val="bullet"/>
+      <w:lvlText w:val=""/>
+      <w:lvlJc w:val="left"/>
+      <w:pPr>
+        <w:ind w:left="2160" w:hanging="360"/>
+      </w:pPr>
+      <w:rPr>
+        <w:rFonts w:ascii="Wingdings" w:hAnsi="Wingdings" w:hint="default"/>
+      </w:rPr>
+    </w:lvl>
+    <w:lvl w:ilvl="3" w:tplc="04090001" w:tentative="1">
+      <w:start w:val="1"/>
+      <w:numFmt w:val="bullet"/>
+      <w:lvlText w:val=""/>
+      <w:lvlJc w:val="left"/>
+      <w:pPr>
+        <w:ind w:left="2880" w:hanging="360"/>
+      </w:pPr>
+      <w:rPr>
+        <w:rFonts w:ascii="Symbol" w:hAnsi="Symbol" w:hint="default"/>
+      </w:rPr>
+    </w:lvl>
+    <w:lvl w:ilvl="4" w:tplc="04090003" w:tentative="1">
+      <w:start w:val="1"/>
+      <w:numFmt w:val="bullet"/>
+      <w:lvlText w:val="o"/>
+      <w:lvlJc w:val="left"/>
+      <w:pPr>
+        <w:ind w:left="3600" w:hanging="360"/>
+      </w:pPr>
+      <w:rPr>
+        <w:rFonts w:ascii="Courier New" w:hAnsi="Courier New" w:cs="Courier New" w:hint="default"/>
+      </w:rPr>
+    </w:lvl>
+    <w:lvl w:ilvl="5" w:tplc="04090005" w:tentative="1">
+      <w:start w:val="1"/>
+      <w:numFmt w:val="bullet"/>
+      <w:lvlText w:val=""/>
+      <w:lvlJc w:val="left"/>
+      <w:pPr>
+        <w:ind w:left="4320" w:hanging="360"/>
+      </w:pPr>
+      <w:rPr>
+        <w:rFonts w:ascii="Wingdings" w:hAnsi="Wingdings" w:hint="default"/>
+      </w:rPr>
+    </w:lvl>
+    <w:lvl w:ilvl="6" w:tplc="04090001" w:tentative="1">
+      <w:start w:val="1"/>
+      <w:numFmt w:val="bullet"/>
+      <w:lvlText w:val=""/>
+      <w:lvlJc w:val="left"/>
+      <w:pPr>
+        <w:ind w:left="5040" w:hanging="360"/>
+      </w:pPr>
+      <w:rPr>
+        <w:rFonts w:ascii="Symbol" w:hAnsi="Symbol" w:hint="default"/>
+      </w:rPr>
+    </w:lvl>
+    <w:lvl w:ilvl="7" w:tplc="04090003" w:tentative="1">
+      <w:start w:val="1"/>
+      <w:numFmt w:val="bullet"/>
+      <w:lvlText w:val="o"/>
+      <w:lvlJc w:val="left"/>
+      <w:pPr>
+        <w:ind w:left="5760" w:hanging="360"/>
+      </w:pPr>
+      <w:rPr>
+        <w:rFonts w:ascii="Courier New" w:hAnsi="Courier New" w:cs="Courier New" w:hint="default"/>
+      </w:rPr>
+    </w:lvl>
+    <w:lvl w:ilvl="8" w:tplc="04090005" w:tentative="1">
+      <w:start w:val="1"/>
+      <w:numFmt w:val="bullet"/>
+      <w:lvlText w:val=""/>
+      <w:lvlJc w:val="left"/>
+      <w:pPr>
+        <w:ind w:left="6480" w:hanging="360"/>
+      </w:pPr>
+      <w:rPr>
+        <w:rFonts w:ascii="Wingdings" w:hAnsi="Wingdings" w:hint="default"/>
+      </w:rPr>
+    </w:lvl>
+  </w:abstractNum>
+  <w:num w:numId="1">
+    <w:abstractNumId w:val="0"/>
+  </w:num>
+  <w:num w:numId="2">
+    <w:abstractNumId w:val="1"/>
+  </w:num>
+  <w:num w:numId="3">
+    <w:abstractNumId w:val="2"/>
+  </w:num>
+</w:numbering>
 </file>
 
 <file path=word/styles.xml><?xml version="1.0" encoding="utf-8"?>
@@ -1649,6 +3701,7 @@
   <w:style w:type="character" w:default="1" w:styleId="DefaultParagraphFont">
     <w:name w:val="Default Paragraph Font"/>
     <w:uiPriority w:val="1"/>
+    <w:semiHidden/>
     <w:unhideWhenUsed/>
   </w:style>
   <w:style w:type="table" w:default="1" w:styleId="TableNormal">
@@ -1738,6 +3791,17 @@
       <w:color w:val="605E5C"/>
       <w:shd w:val="clear" w:color="auto" w:fill="E1DFDD"/>
     </w:rPr>
+  </w:style>
+  <w:style w:type="paragraph" w:styleId="ListParagraph">
+    <w:name w:val="List Paragraph"/>
+    <w:basedOn w:val="Normal"/>
+    <w:uiPriority w:val="34"/>
+    <w:qFormat/>
+    <w:rsid w:val="00250D0B"/>
+    <w:pPr>
+      <w:ind w:left="720"/>
+      <w:contextualSpacing/>
+    </w:pPr>
   </w:style>
 </w:styles>
 </file>
@@ -2035,4 +4099,16 @@
     </a:ext>
   </a:extLst>
 </a:theme>
+</file>
+
+<file path=customXml/item1.xml><?xml version="1.0" encoding="utf-8"?>
+<b:Sources xmlns:b="http://schemas.openxmlformats.org/officeDocument/2006/bibliography" xmlns="http://schemas.openxmlformats.org/officeDocument/2006/bibliography" SelectedStyle="\APASixthEditionOfficeOnline.xsl" StyleName="APA" Version="6"/>
+</file>
+
+<file path=customXml/itemProps1.xml><?xml version="1.0" encoding="utf-8"?>
+<ds:datastoreItem xmlns:ds="http://schemas.openxmlformats.org/officeDocument/2006/customXml" ds:itemID="{D050AFE8-2936-4285-88AC-A0D076C5DAEF}">
+  <ds:schemaRefs>
+    <ds:schemaRef ds:uri="http://schemas.openxmlformats.org/officeDocument/2006/bibliography"/>
+  </ds:schemaRefs>
+</ds:datastoreItem>
 </file>
</xml_diff>